<commit_message>
with module positive tests
</commit_message>
<xml_diff>
--- a/hw17/tests/TEST.docx
+++ b/hw17/tests/TEST.docx
@@ -125,60 +125,90 @@
           <w:numId w:val="3"/>
         </w:numPr>
         <w:rPr>
-          <w:rFonts w:cstheme="minorHAnsi"/>
-          <w:lang w:val="ru-RU"/>
-        </w:rPr>
-      </w:pPr>
-      <w:r>
-        <w:rPr>
-          <w:rFonts w:eastAsia="Times New Roman" w:cstheme="minorHAnsi"/>
-          <w:color w:val="000000"/>
+          <w:lang w:val="ru-RU"/>
+        </w:rPr>
+      </w:pPr>
+      <w:r>
+        <w:rPr>
           <w:lang w:val="ru-RU"/>
         </w:rPr>
         <w:t xml:space="preserve">Если </w:t>
       </w:r>
       <w:r>
-        <w:rPr>
-          <w:rFonts w:eastAsia="Times New Roman" w:cstheme="minorHAnsi"/>
-          <w:i/>
-          <w:color w:val="000000"/>
-        </w:rPr>
         <w:t>card</w:t>
       </w:r>
       <w:r>
         <w:rPr>
-          <w:rFonts w:eastAsia="Times New Roman" w:cstheme="minorHAnsi"/>
-          <w:i/>
-          <w:color w:val="000000"/>
           <w:lang w:val="ru-RU"/>
         </w:rPr>
         <w:t>_</w:t>
       </w:r>
       <w:r>
-        <w:rPr>
-          <w:rFonts w:eastAsia="Times New Roman" w:cstheme="minorHAnsi"/>
-          <w:i/>
-          <w:color w:val="000000"/>
-        </w:rPr>
-        <w:t>holder</w:t>
-      </w:r>
-      <w:r>
-        <w:rPr>
-          <w:rFonts w:eastAsia="Times New Roman" w:cstheme="minorHAnsi"/>
-          <w:i/>
-          <w:color w:val="000000"/>
-          <w:lang w:val="ru-RU"/>
-        </w:rPr>
-        <w:t xml:space="preserve"> </w:t>
-      </w:r>
-      <w:r>
-        <w:rPr>
-          <w:rFonts w:eastAsia="Times New Roman" w:cstheme="minorHAnsi"/>
-          <w:color w:val="000000"/>
-          <w:lang w:val="ru-RU"/>
-        </w:rPr>
-        <w:t>содержит более одного пробела, то тестируемый метод возвращает 400 с сообщением об ошибке</w:t>
-      </w:r>
+        <w:t>number</w:t>
+      </w:r>
+      <w:r>
+        <w:rPr>
+          <w:lang w:val="ru-RU"/>
+        </w:rPr>
+        <w:t xml:space="preserve"> состоит </w:t>
+      </w:r>
+      <w:r>
+        <w:rPr>
+          <w:lang w:val="uk-UA"/>
+        </w:rPr>
+        <w:t xml:space="preserve"> из</w:t>
+      </w:r>
+      <w:r>
+        <w:rPr>
+          <w:lang w:val="ru-RU"/>
+        </w:rPr>
+        <w:t xml:space="preserve"> 16 знаков</w:t>
+      </w:r>
+      <w:r>
+        <w:rPr>
+          <w:lang w:val="uk-UA"/>
+        </w:rPr>
+        <w:t xml:space="preserve"> и содержит только цифр</w:t>
+      </w:r>
+      <w:r>
+        <w:rPr>
+          <w:lang w:val="ru-RU"/>
+        </w:rPr>
+        <w:t>ы</w:t>
+      </w:r>
+      <w:r>
+        <w:rPr>
+          <w:lang w:val="ru-RU"/>
+        </w:rPr>
+        <w:t xml:space="preserve">, возвращаем </w:t>
+      </w:r>
+      <w:r>
+        <w:rPr>
+          <w:lang w:val="ru-RU"/>
+        </w:rPr>
+        <w:t>200</w:t>
+      </w:r>
+      <w:r>
+        <w:rPr>
+          <w:lang w:val="ru-RU"/>
+        </w:rPr>
+        <w:t xml:space="preserve"> с сообщением </w:t>
+      </w:r>
+      <w:r>
+        <w:rPr>
+          <w:lang w:val="ru-RU"/>
+        </w:rPr>
+        <w:t>«card_number correct»</w:t>
+      </w:r>
+    </w:p>
+    <w:p>
+      <w:pPr>
+        <w:pStyle w:val="ListParagraph"/>
+        <w:ind w:left="1440"/>
+        <w:rPr>
+          <w:lang w:val="ru-RU"/>
+        </w:rPr>
+      </w:pPr>
     </w:p>
     <w:p>
       <w:pPr>
@@ -240,23 +270,7 @@
           <w:color w:val="000000"/>
           <w:lang w:val="ru-RU"/>
         </w:rPr>
-        <w:t xml:space="preserve">содержит </w:t>
-      </w:r>
-      <w:r>
-        <w:rPr>
-          <w:rFonts w:eastAsia="Times New Roman" w:cstheme="minorHAnsi"/>
-          <w:color w:val="000000"/>
-          <w:lang w:val="ru-RU"/>
-        </w:rPr>
-        <w:t>иные символы кроме латиницы и дефиса</w:t>
-      </w:r>
-      <w:r>
-        <w:rPr>
-          <w:rFonts w:eastAsia="Times New Roman" w:cstheme="minorHAnsi"/>
-          <w:color w:val="000000"/>
-          <w:lang w:val="ru-RU"/>
-        </w:rPr>
-        <w:t>, то тестируемый метод возвращает 400 с сообщением об ошибке</w:t>
+        <w:t>содержит более одного пробела, то тестируемый метод возвращает 400 с сообщением об ошибке</w:t>
       </w:r>
     </w:p>
     <w:p>
@@ -302,25 +316,32 @@
           <w:i/>
           <w:color w:val="000000"/>
         </w:rPr>
-        <w:t>expiration</w:t>
-      </w:r>
-      <w:r>
-        <w:rPr>
-          <w:rFonts w:eastAsia="Times New Roman" w:cstheme="minorHAnsi"/>
-          <w:i/>
-          <w:color w:val="000000"/>
-          <w:lang w:val="ru-RU"/>
-        </w:rPr>
-        <w:t xml:space="preserve"> </w:t>
-      </w:r>
-      <w:r>
-        <w:rPr>
-          <w:rFonts w:eastAsia="Times New Roman" w:cstheme="minorHAnsi"/>
-          <w:i/>
-          <w:color w:val="000000"/>
-          <w:lang w:val="ru-RU"/>
-        </w:rPr>
-        <w:t>отличается от формата мм/гг</w:t>
+        <w:t>holder</w:t>
+      </w:r>
+      <w:r>
+        <w:rPr>
+          <w:rFonts w:eastAsia="Times New Roman" w:cstheme="minorHAnsi"/>
+          <w:i/>
+          <w:color w:val="000000"/>
+          <w:lang w:val="ru-RU"/>
+        </w:rPr>
+        <w:t xml:space="preserve"> </w:t>
+      </w:r>
+      <w:r>
+        <w:rPr>
+          <w:rFonts w:eastAsia="Times New Roman" w:cstheme="minorHAnsi"/>
+          <w:color w:val="000000"/>
+          <w:lang w:val="ru-RU"/>
+        </w:rPr>
+        <w:t xml:space="preserve">содержит </w:t>
+      </w:r>
+      <w:r>
+        <w:rPr>
+          <w:rFonts w:eastAsia="Times New Roman" w:cstheme="minorHAnsi"/>
+          <w:color w:val="000000"/>
+          <w:lang w:val="ru-RU"/>
+        </w:rPr>
+        <w:t>иные символы кроме латиницы и дефиса</w:t>
       </w:r>
       <w:r>
         <w:rPr>
@@ -339,102 +360,144 @@
           <w:numId w:val="3"/>
         </w:numPr>
         <w:rPr>
+          <w:lang w:val="ru-RU"/>
+        </w:rPr>
+      </w:pPr>
+      <w:r>
+        <w:rPr>
+          <w:rFonts w:eastAsia="Times New Roman" w:cstheme="minorHAnsi"/>
+          <w:color w:val="000000"/>
+          <w:lang w:val="ru-RU"/>
+        </w:rPr>
+        <w:t xml:space="preserve">Если </w:t>
+      </w:r>
+      <w:r>
+        <w:rPr>
+          <w:rFonts w:eastAsia="Times New Roman" w:cstheme="minorHAnsi"/>
+          <w:i/>
+          <w:color w:val="000000"/>
+        </w:rPr>
+        <w:t>card</w:t>
+      </w:r>
+      <w:r>
+        <w:rPr>
+          <w:rFonts w:eastAsia="Times New Roman" w:cstheme="minorHAnsi"/>
+          <w:i/>
+          <w:color w:val="000000"/>
+          <w:lang w:val="ru-RU"/>
+        </w:rPr>
+        <w:t>_</w:t>
+      </w:r>
+      <w:r>
+        <w:rPr>
+          <w:rFonts w:eastAsia="Times New Roman" w:cstheme="minorHAnsi"/>
+          <w:i/>
+          <w:color w:val="000000"/>
+        </w:rPr>
+        <w:t>holder</w:t>
+      </w:r>
+      <w:r>
+        <w:rPr>
+          <w:rFonts w:eastAsia="Times New Roman" w:cstheme="minorHAnsi"/>
+          <w:i/>
+          <w:color w:val="000000"/>
+          <w:lang w:val="ru-RU"/>
+        </w:rPr>
+        <w:t xml:space="preserve"> </w:t>
+      </w:r>
+      <w:r>
+        <w:rPr>
+          <w:rFonts w:eastAsia="Times New Roman" w:cstheme="minorHAnsi"/>
+          <w:color w:val="000000"/>
+          <w:lang w:val="ru-RU"/>
+        </w:rPr>
+        <w:t xml:space="preserve">содержит </w:t>
+      </w:r>
+      <w:r>
+        <w:rPr>
+          <w:rFonts w:eastAsia="Times New Roman" w:cstheme="minorHAnsi"/>
+          <w:color w:val="000000"/>
+          <w:lang w:val="ru-RU"/>
+        </w:rPr>
+        <w:t>не более одного пробела и только</w:t>
+      </w:r>
+      <w:r>
+        <w:rPr>
+          <w:rFonts w:eastAsia="Times New Roman" w:cstheme="minorHAnsi"/>
+          <w:color w:val="000000"/>
+          <w:lang w:val="ru-RU"/>
+        </w:rPr>
+        <w:t xml:space="preserve"> символы латиницы и дефиса</w:t>
+      </w:r>
+      <w:r>
+        <w:rPr>
+          <w:rFonts w:eastAsia="Times New Roman" w:cstheme="minorHAnsi"/>
+          <w:color w:val="000000"/>
+          <w:lang w:val="ru-RU"/>
+        </w:rPr>
+        <w:t>, то тестируемый метод возвращает</w:t>
+      </w:r>
+      <w:r>
+        <w:rPr>
+          <w:rFonts w:eastAsia="Times New Roman" w:cstheme="minorHAnsi"/>
+          <w:color w:val="000000"/>
+          <w:lang w:val="ru-RU"/>
+        </w:rPr>
+        <w:t xml:space="preserve"> </w:t>
+      </w:r>
+      <w:r>
+        <w:rPr>
+          <w:lang w:val="ru-RU"/>
+        </w:rPr>
+        <w:t>200 с сообщением «</w:t>
+      </w:r>
+      <w:r>
+        <w:rPr>
+          <w:rFonts w:eastAsia="Times New Roman" w:cstheme="minorHAnsi"/>
+          <w:i/>
+          <w:color w:val="000000"/>
+        </w:rPr>
+        <w:t>card</w:t>
+      </w:r>
+      <w:r>
+        <w:rPr>
+          <w:rFonts w:eastAsia="Times New Roman" w:cstheme="minorHAnsi"/>
+          <w:i/>
+          <w:color w:val="000000"/>
+          <w:lang w:val="ru-RU"/>
+        </w:rPr>
+        <w:t>_</w:t>
+      </w:r>
+      <w:r>
+        <w:rPr>
+          <w:rFonts w:eastAsia="Times New Roman" w:cstheme="minorHAnsi"/>
+          <w:i/>
+          <w:color w:val="000000"/>
+        </w:rPr>
+        <w:t>holder</w:t>
+      </w:r>
+      <w:r>
+        <w:rPr>
+          <w:lang w:val="ru-RU"/>
+        </w:rPr>
+        <w:t xml:space="preserve"> </w:t>
+      </w:r>
+      <w:r>
+        <w:rPr>
+          <w:lang w:val="ru-RU"/>
+        </w:rPr>
+        <w:t>correct»</w:t>
+      </w:r>
+    </w:p>
+    <w:p>
+      <w:pPr>
+        <w:pStyle w:val="ListParagraph"/>
+        <w:ind w:left="1440"/>
+        <w:rPr>
           <w:rFonts w:cstheme="minorHAnsi"/>
           <w:lang w:val="ru-RU"/>
         </w:rPr>
       </w:pPr>
-      <w:r>
-        <w:rPr>
-          <w:rFonts w:cstheme="minorHAnsi"/>
-          <w:lang w:val="ru-RU"/>
-        </w:rPr>
-        <w:t>Если</w:t>
-      </w:r>
-      <w:r>
-        <w:rPr>
-          <w:rFonts w:cstheme="minorHAnsi"/>
-          <w:lang w:val="ru-RU"/>
-        </w:rPr>
-        <w:t xml:space="preserve"> </w:t>
-      </w:r>
-      <w:r>
-        <w:rPr>
-          <w:rFonts w:eastAsia="Times New Roman" w:cstheme="minorHAnsi"/>
-          <w:i/>
-          <w:color w:val="000000"/>
-        </w:rPr>
-        <w:t>card</w:t>
-      </w:r>
-      <w:r>
-        <w:rPr>
-          <w:rFonts w:eastAsia="Times New Roman" w:cstheme="minorHAnsi"/>
-          <w:i/>
-          <w:color w:val="000000"/>
-          <w:lang w:val="ru-RU"/>
-        </w:rPr>
-        <w:t>_</w:t>
-      </w:r>
-      <w:r>
-        <w:rPr>
-          <w:rFonts w:eastAsia="Times New Roman" w:cstheme="minorHAnsi"/>
-          <w:i/>
-          <w:color w:val="000000"/>
-        </w:rPr>
-        <w:t>expiration</w:t>
-      </w:r>
-      <w:r>
-        <w:rPr>
-          <w:rFonts w:eastAsia="Times New Roman" w:cstheme="minorHAnsi"/>
-          <w:i/>
-          <w:color w:val="000000"/>
-          <w:lang w:val="ru-RU"/>
-        </w:rPr>
-        <w:t xml:space="preserve"> </w:t>
-      </w:r>
-      <w:r>
-        <w:rPr>
-          <w:rFonts w:eastAsia="Times New Roman" w:cstheme="minorHAnsi"/>
-          <w:i/>
-          <w:color w:val="000000"/>
-        </w:rPr>
-        <w:t>mm</w:t>
-      </w:r>
-      <w:r>
-        <w:rPr>
-          <w:rFonts w:eastAsia="Times New Roman" w:cstheme="minorHAnsi"/>
-          <w:i/>
-          <w:color w:val="000000"/>
-          <w:lang w:val="ru-RU"/>
-        </w:rPr>
-        <w:t xml:space="preserve"> </w:t>
-      </w:r>
-      <w:r>
-        <w:rPr>
-          <w:rFonts w:eastAsia="Times New Roman" w:cstheme="minorHAnsi"/>
-          <w:i/>
-          <w:color w:val="000000"/>
-          <w:lang w:val="ru-RU"/>
-        </w:rPr>
-        <w:t>не</w:t>
-      </w:r>
-      <w:r>
-        <w:rPr>
-          <w:rFonts w:eastAsia="Times New Roman" w:cstheme="minorHAnsi"/>
-          <w:i/>
-          <w:color w:val="000000"/>
-          <w:lang w:val="ru-RU"/>
-        </w:rPr>
-        <w:t xml:space="preserve"> </w:t>
-      </w:r>
-      <w:r>
-        <w:rPr>
-          <w:rFonts w:eastAsia="Times New Roman" w:cstheme="minorHAnsi"/>
-          <w:i/>
-          <w:color w:val="000000"/>
-          <w:lang w:val="ru-RU"/>
-        </w:rPr>
-        <w:t>в диапазоне 1-12, то возвращаем 400 с сообщением об ошибке</w:t>
-      </w:r>
     </w:p>
     <w:p>
       <w:pPr>
@@ -444,13 +507,13 @@
           <w:numId w:val="3"/>
         </w:numPr>
         <w:rPr>
-          <w:lang w:val="ru-RU"/>
-        </w:rPr>
-      </w:pPr>
-      <w:r>
-        <w:rPr>
-          <w:rFonts w:eastAsia="Times New Roman" w:cstheme="minorHAnsi"/>
-          <w:i/>
+          <w:rFonts w:cstheme="minorHAnsi"/>
+          <w:lang w:val="ru-RU"/>
+        </w:rPr>
+      </w:pPr>
+      <w:r>
+        <w:rPr>
+          <w:rFonts w:eastAsia="Times New Roman" w:cstheme="minorHAnsi"/>
           <w:color w:val="000000"/>
           <w:lang w:val="ru-RU"/>
         </w:rPr>
@@ -486,33 +549,26 @@
           <w:rFonts w:eastAsia="Times New Roman" w:cstheme="minorHAnsi"/>
           <w:i/>
           <w:color w:val="000000"/>
-          <w:lang w:val="uk-UA"/>
-        </w:rPr>
-        <w:t xml:space="preserve"> мм/гг меньше текущей дат</w:t>
-      </w:r>
-      <w:r>
-        <w:rPr>
-          <w:rFonts w:eastAsia="Times New Roman" w:cstheme="minorHAnsi"/>
-          <w:i/>
-          <w:color w:val="000000"/>
-          <w:lang w:val="ru-RU"/>
-        </w:rPr>
-        <w:t>ы</w:t>
-      </w:r>
-      <w:r>
-        <w:rPr>
-          <w:rFonts w:eastAsia="Times New Roman" w:cstheme="minorHAnsi"/>
-          <w:i/>
-          <w:color w:val="000000"/>
-          <w:lang w:val="uk-UA"/>
-        </w:rPr>
-        <w:t xml:space="preserve"> в формате мм/гг, то </w:t>
-      </w:r>
-      <w:r>
-        <w:rPr>
-          <w:lang w:val="ru-RU"/>
-        </w:rPr>
-        <w:t xml:space="preserve"> возвращаем 400 с сообщением об ошибке</w:t>
+          <w:lang w:val="ru-RU"/>
+        </w:rPr>
+        <w:t xml:space="preserve"> </w:t>
+      </w:r>
+      <w:r>
+        <w:rPr>
+          <w:rFonts w:eastAsia="Times New Roman" w:cstheme="minorHAnsi"/>
+          <w:i/>
+          <w:color w:val="000000"/>
+          <w:lang w:val="ru-RU"/>
+        </w:rPr>
+        <w:t>отличается от формата мм/гг</w:t>
+      </w:r>
+      <w:r>
+        <w:rPr>
+          <w:rFonts w:eastAsia="Times New Roman" w:cstheme="minorHAnsi"/>
+          <w:color w:val="000000"/>
+          <w:lang w:val="ru-RU"/>
+        </w:rPr>
+        <w:t>, то тестируемый метод возвращает 400 с сообщением об ошибке</w:t>
       </w:r>
     </w:p>
     <w:p>
@@ -523,60 +579,101 @@
           <w:numId w:val="3"/>
         </w:numPr>
         <w:rPr>
-          <w:lang w:val="ru-RU"/>
-        </w:rPr>
-      </w:pPr>
-      <w:r>
-        <w:rPr>
-          <w:rFonts w:eastAsia="Times New Roman" w:cstheme="minorHAnsi"/>
-          <w:i/>
-          <w:color w:val="000000"/>
-          <w:lang w:val="ru-RU"/>
-        </w:rPr>
-        <w:t xml:space="preserve">Если </w:t>
-      </w:r>
-      <w:proofErr w:type="spellStart"/>
-      <w:r>
-        <w:rPr>
-          <w:rFonts w:eastAsia="Times New Roman" w:cstheme="minorHAnsi"/>
-          <w:i/>
-          <w:color w:val="000000"/>
-        </w:rPr>
-        <w:t>cvv</w:t>
-      </w:r>
-      <w:proofErr w:type="spellEnd"/>
-      <w:r>
-        <w:rPr>
-          <w:rFonts w:eastAsia="Times New Roman" w:cstheme="minorHAnsi"/>
-          <w:i/>
-          <w:color w:val="000000"/>
-          <w:lang w:val="uk-UA"/>
-        </w:rPr>
-        <w:t xml:space="preserve"> </w:t>
-      </w:r>
-      <w:r>
-        <w:rPr>
-          <w:rFonts w:eastAsia="Times New Roman" w:cstheme="minorHAnsi"/>
-          <w:i/>
-          <w:color w:val="000000"/>
-          <w:lang w:val="ru-RU"/>
-        </w:rPr>
-        <w:t>содержит иные знаки кроме цифр</w:t>
-      </w:r>
-      <w:r>
-        <w:rPr>
-          <w:rFonts w:eastAsia="Times New Roman" w:cstheme="minorHAnsi"/>
-          <w:i/>
-          <w:color w:val="000000"/>
-          <w:lang w:val="uk-UA"/>
-        </w:rPr>
-        <w:t xml:space="preserve">, то </w:t>
-      </w:r>
-      <w:r>
-        <w:rPr>
-          <w:lang w:val="ru-RU"/>
-        </w:rPr>
-        <w:t xml:space="preserve"> возвращаем 400 с сообщением об ошибке</w:t>
+          <w:rFonts w:cstheme="minorHAnsi"/>
+          <w:lang w:val="ru-RU"/>
+        </w:rPr>
+      </w:pPr>
+      <w:r>
+        <w:rPr>
+          <w:rFonts w:cstheme="minorHAnsi"/>
+          <w:lang w:val="ru-RU"/>
+        </w:rPr>
+        <w:t>Если</w:t>
+      </w:r>
+      <w:r>
+        <w:rPr>
+          <w:rFonts w:cstheme="minorHAnsi"/>
+          <w:lang w:val="ru-RU"/>
+        </w:rPr>
+        <w:t xml:space="preserve"> </w:t>
+      </w:r>
+      <w:r>
+        <w:rPr>
+          <w:rFonts w:eastAsia="Times New Roman" w:cstheme="minorHAnsi"/>
+          <w:i/>
+          <w:color w:val="000000"/>
+        </w:rPr>
+        <w:t>card</w:t>
+      </w:r>
+      <w:r>
+        <w:rPr>
+          <w:rFonts w:eastAsia="Times New Roman" w:cstheme="minorHAnsi"/>
+          <w:i/>
+          <w:color w:val="000000"/>
+          <w:lang w:val="ru-RU"/>
+        </w:rPr>
+        <w:t>_</w:t>
+      </w:r>
+      <w:r>
+        <w:rPr>
+          <w:rFonts w:eastAsia="Times New Roman" w:cstheme="minorHAnsi"/>
+          <w:i/>
+          <w:color w:val="000000"/>
+        </w:rPr>
+        <w:t>expiration</w:t>
+      </w:r>
+      <w:r>
+        <w:rPr>
+          <w:rFonts w:eastAsia="Times New Roman" w:cstheme="minorHAnsi"/>
+          <w:i/>
+          <w:color w:val="000000"/>
+          <w:lang w:val="ru-RU"/>
+        </w:rPr>
+        <w:t xml:space="preserve"> </w:t>
+      </w:r>
+      <w:r>
+        <w:rPr>
+          <w:rFonts w:eastAsia="Times New Roman" w:cstheme="minorHAnsi"/>
+          <w:i/>
+          <w:color w:val="000000"/>
+        </w:rPr>
+        <w:t>mm</w:t>
+      </w:r>
+      <w:r>
+        <w:rPr>
+          <w:rFonts w:eastAsia="Times New Roman" w:cstheme="minorHAnsi"/>
+          <w:i/>
+          <w:color w:val="000000"/>
+          <w:lang w:val="ru-RU"/>
+        </w:rPr>
+        <w:t xml:space="preserve"> </w:t>
+      </w:r>
+      <w:r>
+        <w:rPr>
+          <w:rFonts w:eastAsia="Times New Roman" w:cstheme="minorHAnsi"/>
+          <w:i/>
+          <w:color w:val="000000"/>
+          <w:lang w:val="ru-RU"/>
+        </w:rPr>
+        <w:t>не</w:t>
+      </w:r>
+      <w:r>
+        <w:rPr>
+          <w:rFonts w:eastAsia="Times New Roman" w:cstheme="minorHAnsi"/>
+          <w:i/>
+          <w:color w:val="000000"/>
+          <w:lang w:val="ru-RU"/>
+        </w:rPr>
+        <w:t xml:space="preserve"> </w:t>
+      </w:r>
+      <w:r>
+        <w:rPr>
+          <w:rFonts w:eastAsia="Times New Roman" w:cstheme="minorHAnsi"/>
+          <w:i/>
+          <w:color w:val="000000"/>
+          <w:lang w:val="ru-RU"/>
+        </w:rPr>
+        <w:t>в диапазоне 1-12, то возвращаем 400 с сообщением об ошибке</w:t>
       </w:r>
     </w:p>
     <w:p>
@@ -599,16 +696,31 @@
         </w:rPr>
         <w:t xml:space="preserve">Если </w:t>
       </w:r>
-      <w:proofErr w:type="spellStart"/>
-      <w:r>
-        <w:rPr>
-          <w:rFonts w:eastAsia="Times New Roman" w:cstheme="minorHAnsi"/>
-          <w:i/>
-          <w:color w:val="000000"/>
-        </w:rPr>
-        <w:t>cvv</w:t>
-      </w:r>
-      <w:proofErr w:type="spellEnd"/>
+      <w:r>
+        <w:rPr>
+          <w:rFonts w:eastAsia="Times New Roman" w:cstheme="minorHAnsi"/>
+          <w:i/>
+          <w:color w:val="000000"/>
+        </w:rPr>
+        <w:t>card</w:t>
+      </w:r>
+      <w:r>
+        <w:rPr>
+          <w:rFonts w:eastAsia="Times New Roman" w:cstheme="minorHAnsi"/>
+          <w:i/>
+          <w:color w:val="000000"/>
+          <w:lang w:val="ru-RU"/>
+        </w:rPr>
+        <w:t>_</w:t>
+      </w:r>
+      <w:r>
+        <w:rPr>
+          <w:rFonts w:eastAsia="Times New Roman" w:cstheme="minorHAnsi"/>
+          <w:i/>
+          <w:color w:val="000000"/>
+        </w:rPr>
+        <w:t>expiration</w:t>
+      </w:r>
       <w:r>
         <w:rPr>
           <w:rFonts w:eastAsia="Times New Roman" w:cstheme="minorHAnsi"/>
@@ -616,16 +728,16 @@
           <w:color w:val="000000"/>
           <w:lang w:val="uk-UA"/>
         </w:rPr>
-        <w:t xml:space="preserve"> </w:t>
-      </w:r>
-      <w:r>
-        <w:rPr>
-          <w:rFonts w:eastAsia="Times New Roman" w:cstheme="minorHAnsi"/>
-          <w:i/>
-          <w:color w:val="000000"/>
-          <w:lang w:val="ru-RU"/>
-        </w:rPr>
-        <w:t>количество знаков</w:t>
+        <w:t xml:space="preserve"> мм/гг меньше текущей дат</w:t>
+      </w:r>
+      <w:r>
+        <w:rPr>
+          <w:rFonts w:eastAsia="Times New Roman" w:cstheme="minorHAnsi"/>
+          <w:i/>
+          <w:color w:val="000000"/>
+          <w:lang w:val="ru-RU"/>
+        </w:rPr>
+        <w:t>ы</w:t>
       </w:r>
       <w:r>
         <w:rPr>
@@ -634,7 +746,7 @@
           <w:color w:val="000000"/>
           <w:lang w:val="uk-UA"/>
         </w:rPr>
-        <w:t xml:space="preserve">, то </w:t>
+        <w:t xml:space="preserve"> в формате мм/гг, то </w:t>
       </w:r>
       <w:r>
         <w:rPr>
@@ -656,43 +768,372 @@
       </w:pPr>
       <w:r>
         <w:rPr>
-          <w:rFonts w:cstheme="minorHAnsi"/>
+          <w:rFonts w:eastAsia="Times New Roman" w:cstheme="minorHAnsi"/>
+          <w:i/>
+          <w:color w:val="000000"/>
           <w:lang w:val="ru-RU"/>
         </w:rPr>
         <w:t xml:space="preserve">Если </w:t>
       </w:r>
-      <w:r>
-        <w:rPr>
-          <w:rFonts w:cstheme="minorHAnsi"/>
-        </w:rPr>
-        <w:t>order</w:t>
-      </w:r>
-      <w:r>
-        <w:rPr>
-          <w:rFonts w:cstheme="minorHAnsi"/>
+    </w:p>
+    <w:p>
+      <w:pPr>
+        <w:pStyle w:val="ListParagraph"/>
+        <w:ind w:left="1440"/>
+        <w:rPr>
+          <w:lang w:val="ru-RU"/>
+        </w:rPr>
+      </w:pPr>
+      <w:r>
+        <w:rPr>
+          <w:rFonts w:eastAsia="Times New Roman" w:cstheme="minorHAnsi"/>
+          <w:i/>
+          <w:color w:val="000000"/>
+        </w:rPr>
+        <w:t>card</w:t>
+      </w:r>
+      <w:r>
+        <w:rPr>
+          <w:rFonts w:eastAsia="Times New Roman" w:cstheme="minorHAnsi"/>
+          <w:i/>
+          <w:color w:val="000000"/>
           <w:lang w:val="ru-RU"/>
         </w:rPr>
         <w:t>_</w:t>
       </w:r>
       <w:r>
         <w:rPr>
-          <w:rFonts w:cstheme="minorHAnsi"/>
-        </w:rPr>
-        <w:t>number</w:t>
-      </w:r>
-      <w:r>
-        <w:rPr>
-          <w:rFonts w:cstheme="minorHAnsi"/>
-          <w:lang w:val="ru-RU"/>
-        </w:rPr>
-        <w:t xml:space="preserve"> превышает 16 символов, то </w:t>
-      </w:r>
-      <w:r>
-        <w:rPr>
-          <w:lang w:val="ru-RU"/>
-        </w:rPr>
-        <w:t xml:space="preserve"> возвращаем 400 с сообщением об ошибке</w:t>
-      </w:r>
+          <w:rFonts w:eastAsia="Times New Roman" w:cstheme="minorHAnsi"/>
+          <w:i/>
+          <w:color w:val="000000"/>
+        </w:rPr>
+        <w:t>expiration</w:t>
+      </w:r>
+      <w:r>
+        <w:rPr>
+          <w:rFonts w:eastAsia="Times New Roman" w:cstheme="minorHAnsi"/>
+          <w:i/>
+          <w:color w:val="000000"/>
+          <w:lang w:val="uk-UA"/>
+        </w:rPr>
+        <w:t xml:space="preserve"> мм/гг </w:t>
+      </w:r>
+      <w:r>
+        <w:rPr>
+          <w:rFonts w:eastAsia="Times New Roman" w:cstheme="minorHAnsi"/>
+          <w:i/>
+          <w:color w:val="000000"/>
+          <w:lang w:val="ru-RU"/>
+        </w:rPr>
+        <w:t xml:space="preserve">больше </w:t>
+      </w:r>
+      <w:r>
+        <w:rPr>
+          <w:rFonts w:eastAsia="Times New Roman" w:cstheme="minorHAnsi"/>
+          <w:i/>
+          <w:color w:val="000000"/>
+          <w:lang w:val="uk-UA"/>
+        </w:rPr>
+        <w:t xml:space="preserve"> текущей дат</w:t>
+      </w:r>
+      <w:r>
+        <w:rPr>
+          <w:rFonts w:eastAsia="Times New Roman" w:cstheme="minorHAnsi"/>
+          <w:i/>
+          <w:color w:val="000000"/>
+          <w:lang w:val="ru-RU"/>
+        </w:rPr>
+        <w:t>ы</w:t>
+      </w:r>
+      <w:r>
+        <w:rPr>
+          <w:rFonts w:eastAsia="Times New Roman" w:cstheme="minorHAnsi"/>
+          <w:i/>
+          <w:color w:val="000000"/>
+          <w:lang w:val="uk-UA"/>
+        </w:rPr>
+        <w:t xml:space="preserve"> в формате мм/гг, </w:t>
+      </w:r>
+    </w:p>
+    <w:p>
+      <w:pPr>
+        <w:pStyle w:val="ListParagraph"/>
+        <w:ind w:left="1440"/>
+        <w:rPr>
+          <w:rFonts w:eastAsia="Times New Roman" w:cstheme="minorHAnsi"/>
+          <w:i/>
+          <w:color w:val="000000"/>
+        </w:rPr>
+      </w:pPr>
+      <w:proofErr w:type="spellStart"/>
+      <w:r>
+        <w:rPr>
+          <w:rFonts w:eastAsia="Times New Roman" w:cstheme="minorHAnsi"/>
+          <w:i/>
+          <w:color w:val="000000"/>
+        </w:rPr>
+        <w:t>card</w:t>
+      </w:r>
+      <w:r>
+        <w:rPr>
+          <w:rFonts w:eastAsia="Times New Roman" w:cstheme="minorHAnsi"/>
+          <w:i/>
+          <w:color w:val="000000"/>
+        </w:rPr>
+        <w:t>_</w:t>
+      </w:r>
+      <w:r>
+        <w:rPr>
+          <w:rFonts w:eastAsia="Times New Roman" w:cstheme="minorHAnsi"/>
+          <w:i/>
+          <w:color w:val="000000"/>
+        </w:rPr>
+        <w:t>expiration</w:t>
+      </w:r>
+      <w:proofErr w:type="spellEnd"/>
+      <w:r>
+        <w:rPr>
+          <w:rFonts w:eastAsia="Times New Roman" w:cstheme="minorHAnsi"/>
+          <w:i/>
+          <w:color w:val="000000"/>
+          <w:lang w:val="uk-UA"/>
+        </w:rPr>
+        <w:t xml:space="preserve"> мм</w:t>
+      </w:r>
+      <w:r>
+        <w:rPr>
+          <w:rFonts w:eastAsia="Times New Roman" w:cstheme="minorHAnsi"/>
+          <w:i/>
+          <w:color w:val="000000"/>
+        </w:rPr>
+        <w:t xml:space="preserve"> </w:t>
+      </w:r>
+      <w:r>
+        <w:rPr>
+          <w:rFonts w:eastAsia="Times New Roman" w:cstheme="minorHAnsi"/>
+          <w:i/>
+          <w:color w:val="000000"/>
+          <w:lang w:val="ru-RU"/>
+        </w:rPr>
+        <w:t>в</w:t>
+      </w:r>
+      <w:r>
+        <w:rPr>
+          <w:rFonts w:eastAsia="Times New Roman" w:cstheme="minorHAnsi"/>
+          <w:i/>
+          <w:color w:val="000000"/>
+        </w:rPr>
+        <w:t xml:space="preserve"> </w:t>
+      </w:r>
+      <w:r>
+        <w:rPr>
+          <w:rFonts w:eastAsia="Times New Roman" w:cstheme="minorHAnsi"/>
+          <w:i/>
+          <w:color w:val="000000"/>
+          <w:lang w:val="ru-RU"/>
+        </w:rPr>
+        <w:t>диапазоне</w:t>
+      </w:r>
+      <w:r>
+        <w:rPr>
+          <w:rFonts w:eastAsia="Times New Roman" w:cstheme="minorHAnsi"/>
+          <w:i/>
+          <w:color w:val="000000"/>
+        </w:rPr>
+        <w:t xml:space="preserve"> 1-12</w:t>
+      </w:r>
+      <w:r>
+        <w:rPr>
+          <w:rFonts w:eastAsia="Times New Roman" w:cstheme="minorHAnsi"/>
+          <w:i/>
+          <w:color w:val="000000"/>
+        </w:rPr>
+        <w:t>,</w:t>
+      </w:r>
+    </w:p>
+    <w:p>
+      <w:pPr>
+        <w:pStyle w:val="ListParagraph"/>
+        <w:ind w:left="1440"/>
+        <w:rPr>
+          <w:rFonts w:eastAsia="Times New Roman" w:cstheme="minorHAnsi"/>
+          <w:i/>
+          <w:color w:val="000000"/>
+          <w:lang w:val="uk-UA"/>
+        </w:rPr>
+      </w:pPr>
+      <w:r>
+        <w:rPr>
+          <w:rFonts w:eastAsia="Times New Roman" w:cstheme="minorHAnsi"/>
+          <w:i/>
+          <w:color w:val="000000"/>
+        </w:rPr>
+        <w:t>card</w:t>
+      </w:r>
+      <w:r>
+        <w:rPr>
+          <w:rFonts w:eastAsia="Times New Roman" w:cstheme="minorHAnsi"/>
+          <w:i/>
+          <w:color w:val="000000"/>
+          <w:lang w:val="ru-RU"/>
+        </w:rPr>
+        <w:t>_</w:t>
+      </w:r>
+      <w:r>
+        <w:rPr>
+          <w:rFonts w:eastAsia="Times New Roman" w:cstheme="minorHAnsi"/>
+          <w:i/>
+          <w:color w:val="000000"/>
+        </w:rPr>
+        <w:t>expiration</w:t>
+      </w:r>
+      <w:r>
+        <w:rPr>
+          <w:rFonts w:eastAsia="Times New Roman" w:cstheme="minorHAnsi"/>
+          <w:i/>
+          <w:color w:val="000000"/>
+          <w:lang w:val="ru-RU"/>
+        </w:rPr>
+        <w:t xml:space="preserve"> </w:t>
+      </w:r>
+      <w:r>
+        <w:rPr>
+          <w:rFonts w:eastAsia="Times New Roman" w:cstheme="minorHAnsi"/>
+          <w:i/>
+          <w:color w:val="000000"/>
+          <w:lang w:val="ru-RU"/>
+        </w:rPr>
+        <w:t>в</w:t>
+      </w:r>
+      <w:r>
+        <w:rPr>
+          <w:rFonts w:eastAsia="Times New Roman" w:cstheme="minorHAnsi"/>
+          <w:i/>
+          <w:color w:val="000000"/>
+          <w:lang w:val="ru-RU"/>
+        </w:rPr>
+        <w:t xml:space="preserve"> формат</w:t>
+      </w:r>
+      <w:r>
+        <w:rPr>
+          <w:rFonts w:eastAsia="Times New Roman" w:cstheme="minorHAnsi"/>
+          <w:i/>
+          <w:color w:val="000000"/>
+          <w:lang w:val="ru-RU"/>
+        </w:rPr>
+        <w:t>е</w:t>
+      </w:r>
+      <w:r>
+        <w:rPr>
+          <w:rFonts w:eastAsia="Times New Roman" w:cstheme="minorHAnsi"/>
+          <w:i/>
+          <w:color w:val="000000"/>
+          <w:lang w:val="ru-RU"/>
+        </w:rPr>
+        <w:t xml:space="preserve"> мм/гг</w:t>
+      </w:r>
+      <w:r>
+        <w:rPr>
+          <w:rFonts w:eastAsia="Times New Roman" w:cstheme="minorHAnsi"/>
+          <w:i/>
+          <w:color w:val="000000"/>
+          <w:lang w:val="uk-UA"/>
+        </w:rPr>
+        <w:t xml:space="preserve"> </w:t>
+      </w:r>
+    </w:p>
+    <w:p>
+      <w:pPr>
+        <w:pStyle w:val="ListParagraph"/>
+        <w:ind w:left="1440"/>
+        <w:rPr>
+          <w:lang w:val="ru-RU"/>
+        </w:rPr>
+      </w:pPr>
+      <w:r>
+        <w:rPr>
+          <w:rFonts w:eastAsia="Times New Roman" w:cstheme="minorHAnsi"/>
+          <w:i/>
+          <w:color w:val="000000"/>
+          <w:lang w:val="uk-UA"/>
+        </w:rPr>
+        <w:t xml:space="preserve">то </w:t>
+      </w:r>
+      <w:r>
+        <w:rPr>
+          <w:lang w:val="ru-RU"/>
+        </w:rPr>
+        <w:t xml:space="preserve"> возвращаем </w:t>
+      </w:r>
+      <w:r>
+        <w:rPr>
+          <w:lang w:val="ru-RU"/>
+        </w:rPr>
+        <w:t>200</w:t>
+      </w:r>
+      <w:r>
+        <w:rPr>
+          <w:lang w:val="ru-RU"/>
+        </w:rPr>
+        <w:t xml:space="preserve"> с сообщением «</w:t>
+      </w:r>
+      <w:r>
+        <w:rPr>
+          <w:rFonts w:eastAsia="Times New Roman" w:cstheme="minorHAnsi"/>
+          <w:i/>
+          <w:color w:val="000000"/>
+        </w:rPr>
+        <w:t>card</w:t>
+      </w:r>
+      <w:r>
+        <w:rPr>
+          <w:rFonts w:eastAsia="Times New Roman" w:cstheme="minorHAnsi"/>
+          <w:i/>
+          <w:color w:val="000000"/>
+          <w:lang w:val="ru-RU"/>
+        </w:rPr>
+        <w:t>_</w:t>
+      </w:r>
+      <w:r>
+        <w:rPr>
+          <w:rFonts w:eastAsia="Times New Roman" w:cstheme="minorHAnsi"/>
+          <w:i/>
+          <w:color w:val="000000"/>
+        </w:rPr>
+        <w:t>expiration</w:t>
+      </w:r>
+      <w:r>
+        <w:rPr>
+          <w:rFonts w:eastAsia="Times New Roman" w:cstheme="minorHAnsi"/>
+          <w:i/>
+          <w:color w:val="000000"/>
+          <w:lang w:val="ru-RU"/>
+        </w:rPr>
+        <w:t xml:space="preserve"> </w:t>
+      </w:r>
+      <w:r>
+        <w:rPr>
+          <w:rFonts w:eastAsia="Times New Roman" w:cstheme="minorHAnsi"/>
+          <w:i/>
+          <w:color w:val="000000"/>
+        </w:rPr>
+        <w:t>correct</w:t>
+      </w:r>
+      <w:r>
+        <w:rPr>
+          <w:lang w:val="ru-RU"/>
+        </w:rPr>
+        <w:t>»</w:t>
+      </w:r>
+    </w:p>
+    <w:p>
+      <w:pPr>
+        <w:pStyle w:val="ListParagraph"/>
+        <w:ind w:left="1440"/>
+        <w:rPr>
+          <w:lang w:val="ru-RU"/>
+        </w:rPr>
+      </w:pPr>
     </w:p>
     <w:p>
       <w:pPr>
@@ -707,6 +1148,358 @@
       </w:pPr>
       <w:r>
         <w:rPr>
+          <w:rFonts w:eastAsia="Times New Roman" w:cstheme="minorHAnsi"/>
+          <w:i/>
+          <w:color w:val="000000"/>
+          <w:lang w:val="ru-RU"/>
+        </w:rPr>
+        <w:t xml:space="preserve">Если </w:t>
+      </w:r>
+      <w:proofErr w:type="spellStart"/>
+      <w:r>
+        <w:rPr>
+          <w:rFonts w:eastAsia="Times New Roman" w:cstheme="minorHAnsi"/>
+          <w:i/>
+          <w:color w:val="000000"/>
+        </w:rPr>
+        <w:t>cvv</w:t>
+      </w:r>
+      <w:proofErr w:type="spellEnd"/>
+      <w:r>
+        <w:rPr>
+          <w:rFonts w:eastAsia="Times New Roman" w:cstheme="minorHAnsi"/>
+          <w:i/>
+          <w:color w:val="000000"/>
+          <w:lang w:val="uk-UA"/>
+        </w:rPr>
+        <w:t xml:space="preserve"> </w:t>
+      </w:r>
+      <w:r>
+        <w:rPr>
+          <w:rFonts w:eastAsia="Times New Roman" w:cstheme="minorHAnsi"/>
+          <w:i/>
+          <w:color w:val="000000"/>
+          <w:lang w:val="ru-RU"/>
+        </w:rPr>
+        <w:t>содержит иные знаки кроме цифр</w:t>
+      </w:r>
+      <w:r>
+        <w:rPr>
+          <w:rFonts w:eastAsia="Times New Roman" w:cstheme="minorHAnsi"/>
+          <w:i/>
+          <w:color w:val="000000"/>
+          <w:lang w:val="uk-UA"/>
+        </w:rPr>
+        <w:t xml:space="preserve">, то </w:t>
+      </w:r>
+      <w:r>
+        <w:rPr>
+          <w:lang w:val="ru-RU"/>
+        </w:rPr>
+        <w:t xml:space="preserve"> возвращаем 400 с сообщением об ошибке</w:t>
+      </w:r>
+    </w:p>
+    <w:p>
+      <w:pPr>
+        <w:pStyle w:val="ListParagraph"/>
+        <w:numPr>
+          <w:ilvl w:val="0"/>
+          <w:numId w:val="3"/>
+        </w:numPr>
+        <w:rPr>
+          <w:lang w:val="ru-RU"/>
+        </w:rPr>
+      </w:pPr>
+      <w:r>
+        <w:rPr>
+          <w:rFonts w:eastAsia="Times New Roman" w:cstheme="minorHAnsi"/>
+          <w:i/>
+          <w:color w:val="000000"/>
+          <w:lang w:val="ru-RU"/>
+        </w:rPr>
+        <w:t xml:space="preserve">Если </w:t>
+      </w:r>
+      <w:proofErr w:type="spellStart"/>
+      <w:r>
+        <w:rPr>
+          <w:rFonts w:eastAsia="Times New Roman" w:cstheme="minorHAnsi"/>
+          <w:i/>
+          <w:color w:val="000000"/>
+        </w:rPr>
+        <w:t>cvv</w:t>
+      </w:r>
+      <w:proofErr w:type="spellEnd"/>
+      <w:r>
+        <w:rPr>
+          <w:rFonts w:eastAsia="Times New Roman" w:cstheme="minorHAnsi"/>
+          <w:i/>
+          <w:color w:val="000000"/>
+          <w:lang w:val="uk-UA"/>
+        </w:rPr>
+        <w:t xml:space="preserve"> </w:t>
+      </w:r>
+      <w:r>
+        <w:rPr>
+          <w:rFonts w:eastAsia="Times New Roman" w:cstheme="minorHAnsi"/>
+          <w:i/>
+          <w:color w:val="000000"/>
+          <w:lang w:val="ru-RU"/>
+        </w:rPr>
+        <w:t>количество знаков</w:t>
+      </w:r>
+      <w:r>
+        <w:rPr>
+          <w:rFonts w:eastAsia="Times New Roman" w:cstheme="minorHAnsi"/>
+          <w:i/>
+          <w:color w:val="000000"/>
+          <w:lang w:val="ru-RU"/>
+        </w:rPr>
+        <w:t xml:space="preserve"> отличается от трех</w:t>
+      </w:r>
+      <w:r>
+        <w:rPr>
+          <w:rFonts w:eastAsia="Times New Roman" w:cstheme="minorHAnsi"/>
+          <w:i/>
+          <w:color w:val="000000"/>
+          <w:lang w:val="uk-UA"/>
+        </w:rPr>
+        <w:t xml:space="preserve">, то </w:t>
+      </w:r>
+      <w:r>
+        <w:rPr>
+          <w:lang w:val="ru-RU"/>
+        </w:rPr>
+        <w:t xml:space="preserve"> возвращаем 400 с сообщением об ошибке</w:t>
+      </w:r>
+    </w:p>
+    <w:p>
+      <w:pPr>
+        <w:pStyle w:val="ListParagraph"/>
+        <w:numPr>
+          <w:ilvl w:val="0"/>
+          <w:numId w:val="3"/>
+        </w:numPr>
+        <w:rPr>
+          <w:lang w:val="ru-RU"/>
+        </w:rPr>
+      </w:pPr>
+      <w:r>
+        <w:rPr>
+          <w:rFonts w:eastAsia="Times New Roman" w:cstheme="minorHAnsi"/>
+          <w:i/>
+          <w:color w:val="000000"/>
+          <w:lang w:val="ru-RU"/>
+        </w:rPr>
+        <w:t xml:space="preserve">Если </w:t>
+      </w:r>
+      <w:proofErr w:type="spellStart"/>
+      <w:r>
+        <w:rPr>
+          <w:rFonts w:eastAsia="Times New Roman" w:cstheme="minorHAnsi"/>
+          <w:i/>
+          <w:color w:val="000000"/>
+        </w:rPr>
+        <w:t>cvv</w:t>
+      </w:r>
+      <w:proofErr w:type="spellEnd"/>
+    </w:p>
+    <w:p>
+      <w:pPr>
+        <w:pStyle w:val="ListParagraph"/>
+        <w:ind w:left="1440"/>
+        <w:rPr>
+          <w:rFonts w:eastAsia="Times New Roman" w:cstheme="minorHAnsi"/>
+          <w:i/>
+          <w:color w:val="000000"/>
+          <w:lang w:val="uk-UA"/>
+        </w:rPr>
+      </w:pPr>
+      <w:r>
+        <w:rPr>
+          <w:rFonts w:eastAsia="Times New Roman" w:cstheme="minorHAnsi"/>
+          <w:i/>
+          <w:color w:val="000000"/>
+          <w:lang w:val="uk-UA"/>
+        </w:rPr>
+        <w:t xml:space="preserve"> </w:t>
+      </w:r>
+      <w:r>
+        <w:rPr>
+          <w:rFonts w:eastAsia="Times New Roman" w:cstheme="minorHAnsi"/>
+          <w:i/>
+          <w:color w:val="000000"/>
+          <w:lang w:val="ru-RU"/>
+        </w:rPr>
+        <w:t xml:space="preserve">содержит </w:t>
+      </w:r>
+      <w:r>
+        <w:rPr>
+          <w:rFonts w:eastAsia="Times New Roman" w:cstheme="minorHAnsi"/>
+          <w:i/>
+          <w:color w:val="000000"/>
+          <w:lang w:val="ru-RU"/>
+        </w:rPr>
+        <w:t>только</w:t>
+      </w:r>
+      <w:r>
+        <w:rPr>
+          <w:rFonts w:eastAsia="Times New Roman" w:cstheme="minorHAnsi"/>
+          <w:i/>
+          <w:color w:val="000000"/>
+          <w:lang w:val="ru-RU"/>
+        </w:rPr>
+        <w:t xml:space="preserve"> цифр</w:t>
+      </w:r>
+      <w:r>
+        <w:rPr>
+          <w:rFonts w:eastAsia="Times New Roman" w:cstheme="minorHAnsi"/>
+          <w:i/>
+          <w:color w:val="000000"/>
+          <w:lang w:val="ru-RU"/>
+        </w:rPr>
+        <w:t>ы</w:t>
+      </w:r>
+      <w:r>
+        <w:rPr>
+          <w:rFonts w:eastAsia="Times New Roman" w:cstheme="minorHAnsi"/>
+          <w:i/>
+          <w:color w:val="000000"/>
+          <w:lang w:val="uk-UA"/>
+        </w:rPr>
+        <w:t>,</w:t>
+      </w:r>
+    </w:p>
+    <w:p>
+      <w:pPr>
+        <w:pStyle w:val="ListParagraph"/>
+        <w:ind w:left="1440"/>
+        <w:rPr>
+          <w:rFonts w:eastAsia="Times New Roman" w:cstheme="minorHAnsi"/>
+          <w:i/>
+          <w:color w:val="000000"/>
+          <w:lang w:val="uk-UA"/>
+        </w:rPr>
+      </w:pPr>
+      <w:r>
+        <w:rPr>
+          <w:rFonts w:eastAsia="Times New Roman" w:cstheme="minorHAnsi"/>
+          <w:i/>
+          <w:color w:val="000000"/>
+          <w:lang w:val="uk-UA"/>
+        </w:rPr>
+        <w:t xml:space="preserve"> </w:t>
+      </w:r>
+      <w:r>
+        <w:rPr>
+          <w:rFonts w:eastAsia="Times New Roman" w:cstheme="minorHAnsi"/>
+          <w:i/>
+          <w:color w:val="000000"/>
+          <w:lang w:val="ru-RU"/>
+        </w:rPr>
+        <w:t>количество знаков</w:t>
+      </w:r>
+      <w:r>
+        <w:rPr>
+          <w:rFonts w:eastAsia="Times New Roman" w:cstheme="minorHAnsi"/>
+          <w:i/>
+          <w:color w:val="000000"/>
+          <w:lang w:val="ru-RU"/>
+        </w:rPr>
+        <w:t xml:space="preserve"> </w:t>
+      </w:r>
+      <w:r>
+        <w:rPr>
+          <w:rFonts w:eastAsia="Times New Roman" w:cstheme="minorHAnsi"/>
+          <w:i/>
+          <w:color w:val="000000"/>
+          <w:lang w:val="ru-RU"/>
+        </w:rPr>
+        <w:t>равно 3</w:t>
+      </w:r>
+    </w:p>
+    <w:p>
+      <w:pPr>
+        <w:pStyle w:val="ListParagraph"/>
+        <w:ind w:left="1440"/>
+        <w:rPr>
+          <w:lang w:val="ru-RU"/>
+        </w:rPr>
+      </w:pPr>
+      <w:r>
+        <w:rPr>
+          <w:rFonts w:eastAsia="Times New Roman" w:cstheme="minorHAnsi"/>
+          <w:i/>
+          <w:color w:val="000000"/>
+          <w:lang w:val="uk-UA"/>
+        </w:rPr>
+        <w:t xml:space="preserve"> то </w:t>
+      </w:r>
+      <w:r>
+        <w:rPr>
+          <w:lang w:val="ru-RU"/>
+        </w:rPr>
+        <w:t xml:space="preserve"> возвращаем </w:t>
+      </w:r>
+      <w:r>
+        <w:rPr>
+          <w:lang w:val="ru-RU"/>
+        </w:rPr>
+        <w:t>200 с сообщением «</w:t>
+      </w:r>
+      <w:proofErr w:type="spellStart"/>
+      <w:r>
+        <w:rPr>
+          <w:rFonts w:eastAsia="Times New Roman" w:cstheme="minorHAnsi"/>
+          <w:i/>
+          <w:color w:val="000000"/>
+        </w:rPr>
+        <w:t>cvv</w:t>
+      </w:r>
+      <w:proofErr w:type="spellEnd"/>
+      <w:r>
+        <w:rPr>
+          <w:rFonts w:eastAsia="Times New Roman" w:cstheme="minorHAnsi"/>
+          <w:i/>
+          <w:color w:val="000000"/>
+          <w:lang w:val="ru-RU"/>
+        </w:rPr>
+        <w:t xml:space="preserve"> </w:t>
+      </w:r>
+      <w:r>
+        <w:rPr>
+          <w:rFonts w:eastAsia="Times New Roman" w:cstheme="minorHAnsi"/>
+          <w:i/>
+          <w:color w:val="000000"/>
+        </w:rPr>
+        <w:t>correct</w:t>
+      </w:r>
+      <w:r>
+        <w:rPr>
+          <w:lang w:val="ru-RU"/>
+        </w:rPr>
+        <w:t>»</w:t>
+      </w:r>
+    </w:p>
+    <w:p>
+      <w:pPr>
+        <w:rPr>
+          <w:lang w:val="ru-RU"/>
+        </w:rPr>
+      </w:pPr>
+    </w:p>
+    <w:p>
+      <w:pPr>
+        <w:pStyle w:val="ListParagraph"/>
+        <w:numPr>
+          <w:ilvl w:val="0"/>
+          <w:numId w:val="3"/>
+        </w:numPr>
+        <w:rPr>
+          <w:lang w:val="ru-RU"/>
+        </w:rPr>
+      </w:pPr>
+      <w:r>
+        <w:rPr>
           <w:rFonts w:cstheme="minorHAnsi"/>
           <w:lang w:val="ru-RU"/>
         </w:rPr>
@@ -716,6 +1509,190 @@
         <w:rPr>
           <w:rFonts w:cstheme="minorHAnsi"/>
         </w:rPr>
+        <w:t>order</w:t>
+      </w:r>
+      <w:r>
+        <w:rPr>
+          <w:rFonts w:cstheme="minorHAnsi"/>
+          <w:lang w:val="ru-RU"/>
+        </w:rPr>
+        <w:t>_</w:t>
+      </w:r>
+      <w:r>
+        <w:rPr>
+          <w:rFonts w:cstheme="minorHAnsi"/>
+        </w:rPr>
+        <w:t>number</w:t>
+      </w:r>
+      <w:r>
+        <w:rPr>
+          <w:rFonts w:cstheme="minorHAnsi"/>
+          <w:lang w:val="ru-RU"/>
+        </w:rPr>
+        <w:t xml:space="preserve"> превышает 16 символов, то </w:t>
+      </w:r>
+      <w:r>
+        <w:rPr>
+          <w:lang w:val="ru-RU"/>
+        </w:rPr>
+        <w:t xml:space="preserve"> возвращаем 400 с сообщением об ошибке</w:t>
+      </w:r>
+    </w:p>
+    <w:p>
+      <w:pPr>
+        <w:pStyle w:val="ListParagraph"/>
+        <w:numPr>
+          <w:ilvl w:val="0"/>
+          <w:numId w:val="3"/>
+        </w:numPr>
+        <w:rPr>
+          <w:lang w:val="ru-RU"/>
+        </w:rPr>
+      </w:pPr>
+      <w:r>
+        <w:rPr>
+          <w:rFonts w:cstheme="minorHAnsi"/>
+          <w:lang w:val="ru-RU"/>
+        </w:rPr>
+        <w:t xml:space="preserve">Если </w:t>
+      </w:r>
+      <w:r>
+        <w:rPr>
+          <w:rFonts w:cstheme="minorHAnsi"/>
+        </w:rPr>
+        <w:t>order</w:t>
+      </w:r>
+      <w:r>
+        <w:rPr>
+          <w:rFonts w:cstheme="minorHAnsi"/>
+          <w:lang w:val="ru-RU"/>
+        </w:rPr>
+        <w:t>_</w:t>
+      </w:r>
+      <w:r>
+        <w:rPr>
+          <w:rFonts w:cstheme="minorHAnsi"/>
+        </w:rPr>
+        <w:t>number</w:t>
+      </w:r>
+      <w:r>
+        <w:rPr>
+          <w:rFonts w:cstheme="minorHAnsi"/>
+          <w:lang w:val="ru-RU"/>
+        </w:rPr>
+        <w:t xml:space="preserve"> </w:t>
+      </w:r>
+      <w:r>
+        <w:rPr>
+          <w:rFonts w:cstheme="minorHAnsi"/>
+          <w:lang w:val="ru-RU"/>
+        </w:rPr>
+        <w:t xml:space="preserve">не </w:t>
+      </w:r>
+      <w:r>
+        <w:rPr>
+          <w:rFonts w:cstheme="minorHAnsi"/>
+          <w:lang w:val="ru-RU"/>
+        </w:rPr>
+        <w:t xml:space="preserve">превышает 16 символов, </w:t>
+      </w:r>
+    </w:p>
+    <w:p>
+      <w:pPr>
+        <w:pStyle w:val="ListParagraph"/>
+        <w:ind w:left="1440"/>
+        <w:rPr>
+          <w:lang w:val="ru-RU"/>
+        </w:rPr>
+      </w:pPr>
+      <w:r>
+        <w:rPr>
+          <w:rFonts w:cstheme="minorHAnsi"/>
+          <w:lang w:val="ru-RU"/>
+        </w:rPr>
+        <w:t xml:space="preserve">то </w:t>
+      </w:r>
+      <w:r>
+        <w:rPr>
+          <w:lang w:val="ru-RU"/>
+        </w:rPr>
+        <w:t xml:space="preserve"> возвращаем 200 с сообщением «</w:t>
+      </w:r>
+      <w:r>
+        <w:rPr>
+          <w:rFonts w:cstheme="minorHAnsi"/>
+        </w:rPr>
+        <w:t>order</w:t>
+      </w:r>
+      <w:r>
+        <w:rPr>
+          <w:rFonts w:cstheme="minorHAnsi"/>
+          <w:lang w:val="ru-RU"/>
+        </w:rPr>
+        <w:t>_</w:t>
+      </w:r>
+      <w:r>
+        <w:rPr>
+          <w:rFonts w:cstheme="minorHAnsi"/>
+        </w:rPr>
+        <w:t>number</w:t>
+      </w:r>
+      <w:r>
+        <w:rPr>
+          <w:rFonts w:eastAsia="Times New Roman" w:cstheme="minorHAnsi"/>
+          <w:i/>
+          <w:color w:val="000000"/>
+          <w:lang w:val="ru-RU"/>
+        </w:rPr>
+        <w:t xml:space="preserve"> </w:t>
+      </w:r>
+      <w:r>
+        <w:rPr>
+          <w:rFonts w:eastAsia="Times New Roman" w:cstheme="minorHAnsi"/>
+          <w:i/>
+          <w:color w:val="000000"/>
+        </w:rPr>
+        <w:t>correct</w:t>
+      </w:r>
+      <w:r>
+        <w:rPr>
+          <w:lang w:val="ru-RU"/>
+        </w:rPr>
+        <w:t>»</w:t>
+      </w:r>
+    </w:p>
+    <w:p>
+      <w:pPr>
+        <w:pStyle w:val="ListParagraph"/>
+        <w:ind w:left="1440"/>
+        <w:rPr>
+          <w:lang w:val="ru-RU"/>
+        </w:rPr>
+      </w:pPr>
+    </w:p>
+    <w:p>
+      <w:pPr>
+        <w:pStyle w:val="ListParagraph"/>
+        <w:numPr>
+          <w:ilvl w:val="0"/>
+          <w:numId w:val="3"/>
+        </w:numPr>
+        <w:rPr>
+          <w:lang w:val="ru-RU"/>
+        </w:rPr>
+      </w:pPr>
+      <w:r>
+        <w:rPr>
+          <w:rFonts w:cstheme="minorHAnsi"/>
+          <w:lang w:val="ru-RU"/>
+        </w:rPr>
+        <w:lastRenderedPageBreak/>
+        <w:t xml:space="preserve">Если </w:t>
+      </w:r>
+      <w:r>
+        <w:rPr>
+          <w:rFonts w:cstheme="minorHAnsi"/>
+        </w:rPr>
         <w:t>sum</w:t>
       </w:r>
       <w:r>
@@ -731,6 +1708,98 @@
         </w:rPr>
         <w:t xml:space="preserve"> возвращаем 400 с сообщением об ошибке</w:t>
       </w:r>
+    </w:p>
+    <w:p>
+      <w:pPr>
+        <w:pStyle w:val="ListParagraph"/>
+        <w:numPr>
+          <w:ilvl w:val="0"/>
+          <w:numId w:val="3"/>
+        </w:numPr>
+        <w:rPr>
+          <w:lang w:val="ru-RU"/>
+        </w:rPr>
+      </w:pPr>
+      <w:r>
+        <w:rPr>
+          <w:rFonts w:cstheme="minorHAnsi"/>
+          <w:lang w:val="ru-RU"/>
+        </w:rPr>
+        <w:t xml:space="preserve">Если </w:t>
+      </w:r>
+      <w:r>
+        <w:rPr>
+          <w:rFonts w:cstheme="minorHAnsi"/>
+        </w:rPr>
+        <w:t>sum</w:t>
+      </w:r>
+      <w:r>
+        <w:rPr>
+          <w:rFonts w:cstheme="minorHAnsi"/>
+          <w:lang w:val="ru-RU"/>
+        </w:rPr>
+        <w:t xml:space="preserve"> состоит только из цифр и разделителя дробной части ЗАПЯТАЯ, </w:t>
+      </w:r>
+    </w:p>
+    <w:p>
+      <w:pPr>
+        <w:pStyle w:val="ListParagraph"/>
+        <w:ind w:left="1440"/>
+        <w:rPr>
+          <w:lang w:val="ru-RU"/>
+        </w:rPr>
+      </w:pPr>
+      <w:r>
+        <w:rPr>
+          <w:rFonts w:cstheme="minorHAnsi"/>
+          <w:lang w:val="ru-RU"/>
+        </w:rPr>
+        <w:t xml:space="preserve">то </w:t>
+      </w:r>
+      <w:r>
+        <w:rPr>
+          <w:lang w:val="ru-RU"/>
+        </w:rPr>
+        <w:t xml:space="preserve"> возвращаем 200 с сообщением «</w:t>
+      </w:r>
+      <w:r>
+        <w:rPr>
+          <w:rFonts w:cstheme="minorHAnsi"/>
+        </w:rPr>
+        <w:t>sum</w:t>
+      </w:r>
+      <w:r>
+        <w:rPr>
+          <w:rFonts w:eastAsia="Times New Roman" w:cstheme="minorHAnsi"/>
+          <w:i/>
+          <w:color w:val="000000"/>
+          <w:lang w:val="ru-RU"/>
+        </w:rPr>
+        <w:t xml:space="preserve"> </w:t>
+      </w:r>
+      <w:r>
+        <w:rPr>
+          <w:rFonts w:eastAsia="Times New Roman" w:cstheme="minorHAnsi"/>
+          <w:i/>
+          <w:color w:val="000000"/>
+        </w:rPr>
+        <w:t>correct</w:t>
+      </w:r>
+      <w:r>
+        <w:rPr>
+          <w:lang w:val="ru-RU"/>
+        </w:rPr>
+        <w:t>»</w:t>
+      </w:r>
+    </w:p>
+    <w:p>
+      <w:pPr>
+        <w:pStyle w:val="ListParagraph"/>
+        <w:ind w:left="1440"/>
+        <w:rPr>
+          <w:lang w:val="ru-RU"/>
+        </w:rPr>
+      </w:pPr>
     </w:p>
     <w:p>
       <w:pPr>
@@ -814,43 +1883,295 @@
           <w:lang w:val="ru-RU"/>
         </w:rPr>
         <w:tab/>
-        <w:t xml:space="preserve"> </w:t>
-      </w:r>
-      <w:r>
-        <w:rPr>
+        <w:t xml:space="preserve"> Если</w:t>
+      </w:r>
+      <w:r>
+        <w:rPr>
+          <w:lang w:val="ru-RU"/>
+        </w:rPr>
+        <w:t xml:space="preserve"> </w:t>
+      </w:r>
+      <w:r>
+        <w:t>card</w:t>
+      </w:r>
+      <w:r>
+        <w:rPr>
+          <w:lang w:val="ru-RU"/>
+        </w:rPr>
+        <w:t>_</w:t>
+      </w:r>
+      <w:r>
+        <w:t>number</w:t>
+      </w:r>
+      <w:r>
+        <w:rPr>
+          <w:lang w:val="ru-RU"/>
+        </w:rPr>
+        <w:t xml:space="preserve"> </w:t>
+      </w:r>
+      <w:r>
+        <w:rPr>
+          <w:lang w:val="ru-RU"/>
+        </w:rPr>
+        <w:t xml:space="preserve">содержит не только цифры, то после получения ответа от бэка на фронте выделяем поле </w:t>
+      </w:r>
+      <w:r>
+        <w:t>card</w:t>
+      </w:r>
+      <w:r>
+        <w:rPr>
+          <w:lang w:val="ru-RU"/>
+        </w:rPr>
+        <w:t>_</w:t>
+      </w:r>
+      <w:r>
+        <w:t>number</w:t>
+      </w:r>
+      <w:r>
+        <w:rPr>
+          <w:lang w:val="ru-RU"/>
+        </w:rPr>
+        <w:t xml:space="preserve"> красной рамкой</w:t>
+      </w:r>
+    </w:p>
+    <w:p>
+      <w:pPr>
+        <w:ind w:left="1440"/>
+        <w:rPr>
+          <w:lang w:val="ru-RU"/>
+        </w:rPr>
+      </w:pPr>
+      <w:r>
+        <w:rPr>
+          <w:lang w:val="ru-RU"/>
+        </w:rPr>
+        <w:t xml:space="preserve">ii. </w:t>
+      </w:r>
+      <w:r>
+        <w:rPr>
+          <w:lang w:val="ru-RU"/>
+        </w:rPr>
+        <w:tab/>
+      </w:r>
+      <w:r>
+        <w:rPr>
+          <w:rFonts w:eastAsia="Times New Roman" w:cstheme="minorHAnsi"/>
+          <w:color w:val="000000"/>
+          <w:lang w:val="ru-RU"/>
+        </w:rPr>
+        <w:t xml:space="preserve">Если </w:t>
+      </w:r>
+      <w:r>
+        <w:rPr>
+          <w:rFonts w:eastAsia="Times New Roman" w:cstheme="minorHAnsi"/>
+          <w:i/>
+          <w:color w:val="000000"/>
+        </w:rPr>
+        <w:t>card</w:t>
+      </w:r>
+      <w:r>
+        <w:rPr>
+          <w:rFonts w:eastAsia="Times New Roman" w:cstheme="minorHAnsi"/>
+          <w:i/>
+          <w:color w:val="000000"/>
+          <w:lang w:val="ru-RU"/>
+        </w:rPr>
+        <w:t>_</w:t>
+      </w:r>
+      <w:r>
+        <w:rPr>
+          <w:rFonts w:eastAsia="Times New Roman" w:cstheme="minorHAnsi"/>
+          <w:i/>
+          <w:color w:val="000000"/>
+        </w:rPr>
+        <w:t>holder</w:t>
+      </w:r>
+      <w:r>
+        <w:rPr>
+          <w:rFonts w:eastAsia="Times New Roman" w:cstheme="minorHAnsi"/>
+          <w:i/>
+          <w:color w:val="000000"/>
+          <w:lang w:val="ru-RU"/>
+        </w:rPr>
+        <w:t xml:space="preserve"> </w:t>
+      </w:r>
+      <w:r>
+        <w:rPr>
+          <w:rFonts w:eastAsia="Times New Roman" w:cstheme="minorHAnsi"/>
+          <w:color w:val="000000"/>
+          <w:lang w:val="ru-RU"/>
+        </w:rPr>
+        <w:t>содержит более одного пробела,</w:t>
+      </w:r>
+      <w:r>
+        <w:rPr>
+          <w:lang w:val="ru-RU"/>
+        </w:rPr>
+        <w:t xml:space="preserve"> </w:t>
+      </w:r>
+      <w:r>
+        <w:rPr>
+          <w:lang w:val="ru-RU"/>
+        </w:rPr>
+        <w:t xml:space="preserve">то после получения ответа от бэка на фронте выделяем поле </w:t>
+      </w:r>
+      <w:r>
+        <w:rPr>
+          <w:rFonts w:eastAsia="Times New Roman" w:cstheme="minorHAnsi"/>
+          <w:i/>
+          <w:color w:val="000000"/>
+        </w:rPr>
+        <w:t>card</w:t>
+      </w:r>
+      <w:r>
+        <w:rPr>
+          <w:rFonts w:eastAsia="Times New Roman" w:cstheme="minorHAnsi"/>
+          <w:i/>
+          <w:color w:val="000000"/>
+          <w:lang w:val="ru-RU"/>
+        </w:rPr>
+        <w:t>_</w:t>
+      </w:r>
+      <w:r>
+        <w:rPr>
+          <w:rFonts w:eastAsia="Times New Roman" w:cstheme="minorHAnsi"/>
+          <w:i/>
+          <w:color w:val="000000"/>
+        </w:rPr>
+        <w:t>holder</w:t>
+      </w:r>
+      <w:r>
+        <w:rPr>
+          <w:rFonts w:eastAsia="Times New Roman" w:cstheme="minorHAnsi"/>
+          <w:i/>
+          <w:color w:val="000000"/>
+          <w:lang w:val="ru-RU"/>
+        </w:rPr>
+        <w:t xml:space="preserve"> </w:t>
+      </w:r>
+      <w:r>
+        <w:rPr>
+          <w:lang w:val="ru-RU"/>
+        </w:rPr>
+        <w:t>красной рамкой</w:t>
+      </w:r>
+    </w:p>
+    <w:p>
+      <w:pPr>
+        <w:ind w:left="1440"/>
+        <w:rPr>
+          <w:lang w:val="ru-RU"/>
+        </w:rPr>
+      </w:pPr>
+      <w:r>
+        <w:rPr>
+          <w:lang w:val="ru-RU"/>
+        </w:rPr>
+        <w:t xml:space="preserve">iii. </w:t>
+      </w:r>
+      <w:r>
+        <w:rPr>
+          <w:lang w:val="ru-RU"/>
+        </w:rPr>
+        <w:tab/>
+      </w:r>
+      <w:r>
+        <w:rPr>
+          <w:rFonts w:cstheme="minorHAnsi"/>
           <w:lang w:val="ru-RU"/>
         </w:rPr>
         <w:t>Если</w:t>
       </w:r>
       <w:r>
         <w:rPr>
-          <w:lang w:val="ru-RU"/>
-        </w:rPr>
-        <w:t xml:space="preserve"> </w:t>
-      </w:r>
-      <w:r>
+          <w:rFonts w:cstheme="minorHAnsi"/>
+          <w:lang w:val="ru-RU"/>
+        </w:rPr>
+        <w:t xml:space="preserve"> </w:t>
+      </w:r>
+      <w:r>
+        <w:rPr>
+          <w:rFonts w:eastAsia="Times New Roman" w:cstheme="minorHAnsi"/>
+          <w:i/>
+          <w:color w:val="000000"/>
+        </w:rPr>
         <w:t>card</w:t>
       </w:r>
       <w:r>
         <w:rPr>
+          <w:rFonts w:eastAsia="Times New Roman" w:cstheme="minorHAnsi"/>
+          <w:i/>
+          <w:color w:val="000000"/>
           <w:lang w:val="ru-RU"/>
         </w:rPr>
         <w:t>_</w:t>
       </w:r>
       <w:r>
-        <w:t>number</w:t>
-      </w:r>
-      <w:r>
-        <w:rPr>
-          <w:lang w:val="ru-RU"/>
-        </w:rPr>
-        <w:t xml:space="preserve"> </w:t>
-      </w:r>
-      <w:r>
-        <w:rPr>
-          <w:lang w:val="ru-RU"/>
-        </w:rPr>
-        <w:t xml:space="preserve">содержит не только цифры, </w:t>
+        <w:rPr>
+          <w:rFonts w:eastAsia="Times New Roman" w:cstheme="minorHAnsi"/>
+          <w:i/>
+          <w:color w:val="000000"/>
+        </w:rPr>
+        <w:t>expiration</w:t>
+      </w:r>
+      <w:r>
+        <w:rPr>
+          <w:rFonts w:eastAsia="Times New Roman" w:cstheme="minorHAnsi"/>
+          <w:i/>
+          <w:color w:val="000000"/>
+          <w:lang w:val="ru-RU"/>
+        </w:rPr>
+        <w:t xml:space="preserve"> </w:t>
+      </w:r>
+      <w:r>
+        <w:rPr>
+          <w:rFonts w:eastAsia="Times New Roman" w:cstheme="minorHAnsi"/>
+          <w:i/>
+          <w:color w:val="000000"/>
+        </w:rPr>
+        <w:t>mm</w:t>
+      </w:r>
+      <w:r>
+        <w:rPr>
+          <w:rFonts w:eastAsia="Times New Roman" w:cstheme="minorHAnsi"/>
+          <w:i/>
+          <w:color w:val="000000"/>
+          <w:lang w:val="ru-RU"/>
+        </w:rPr>
+        <w:t xml:space="preserve"> </w:t>
+      </w:r>
+      <w:r>
+        <w:rPr>
+          <w:rFonts w:eastAsia="Times New Roman" w:cstheme="minorHAnsi"/>
+          <w:i/>
+          <w:color w:val="000000"/>
+          <w:lang w:val="ru-RU"/>
+        </w:rPr>
+        <w:t>не</w:t>
+      </w:r>
+      <w:r>
+        <w:rPr>
+          <w:rFonts w:eastAsia="Times New Roman" w:cstheme="minorHAnsi"/>
+          <w:i/>
+          <w:color w:val="000000"/>
+          <w:lang w:val="ru-RU"/>
+        </w:rPr>
+        <w:t xml:space="preserve"> </w:t>
+      </w:r>
+      <w:r>
+        <w:rPr>
+          <w:rFonts w:eastAsia="Times New Roman" w:cstheme="minorHAnsi"/>
+          <w:i/>
+          <w:color w:val="000000"/>
+          <w:lang w:val="ru-RU"/>
+        </w:rPr>
+        <w:t>в диапазоне 1-12,</w:t>
+      </w:r>
+      <w:r>
+        <w:rPr>
+          <w:lang w:val="ru-RU"/>
+        </w:rPr>
+        <w:t xml:space="preserve"> </w:t>
       </w:r>
       <w:r>
         <w:rPr>
@@ -859,22 +2180,53 @@
         <w:t xml:space="preserve">то после получения ответа от бэка на фронте выделяем поле </w:t>
       </w:r>
       <w:r>
+        <w:rPr>
+          <w:rFonts w:eastAsia="Times New Roman" w:cstheme="minorHAnsi"/>
+          <w:i/>
+          <w:color w:val="000000"/>
+        </w:rPr>
         <w:t>card</w:t>
       </w:r>
       <w:r>
         <w:rPr>
+          <w:rFonts w:eastAsia="Times New Roman" w:cstheme="minorHAnsi"/>
+          <w:i/>
+          <w:color w:val="000000"/>
           <w:lang w:val="ru-RU"/>
         </w:rPr>
         <w:t>_</w:t>
       </w:r>
       <w:r>
-        <w:t>number</w:t>
-      </w:r>
-      <w:r>
-        <w:rPr>
-          <w:lang w:val="ru-RU"/>
-        </w:rPr>
-        <w:t xml:space="preserve"> красной рамкой</w:t>
+        <w:rPr>
+          <w:rFonts w:eastAsia="Times New Roman" w:cstheme="minorHAnsi"/>
+          <w:i/>
+          <w:color w:val="000000"/>
+        </w:rPr>
+        <w:t>expiration</w:t>
+      </w:r>
+      <w:r>
+        <w:rPr>
+          <w:rFonts w:eastAsia="Times New Roman" w:cstheme="minorHAnsi"/>
+          <w:i/>
+          <w:color w:val="000000"/>
+          <w:lang w:val="ru-RU"/>
+        </w:rPr>
+        <w:t xml:space="preserve"> </w:t>
+      </w:r>
+      <w:r>
+        <w:rPr>
+          <w:rFonts w:eastAsia="Times New Roman" w:cstheme="minorHAnsi"/>
+          <w:i/>
+          <w:color w:val="000000"/>
+          <w:lang w:val="ru-RU"/>
+        </w:rPr>
+        <w:t xml:space="preserve"> </w:t>
+      </w:r>
+      <w:r>
+        <w:rPr>
+          <w:lang w:val="ru-RU"/>
+        </w:rPr>
+        <w:t>красной рамкой</w:t>
       </w:r>
     </w:p>
     <w:p>
@@ -888,7 +2240,7 @@
         <w:rPr>
           <w:lang w:val="ru-RU"/>
         </w:rPr>
-        <w:t xml:space="preserve">ii. </w:t>
+        <w:t>iiii.</w:t>
       </w:r>
       <w:r>
         <w:rPr>
@@ -899,52 +2251,48 @@
       <w:r>
         <w:rPr>
           <w:rFonts w:eastAsia="Times New Roman" w:cstheme="minorHAnsi"/>
+          <w:i/>
           <w:color w:val="000000"/>
           <w:lang w:val="ru-RU"/>
         </w:rPr>
         <w:t xml:space="preserve">Если </w:t>
       </w:r>
-      <w:r>
-        <w:rPr>
-          <w:rFonts w:eastAsia="Times New Roman" w:cstheme="minorHAnsi"/>
-          <w:i/>
-          <w:color w:val="000000"/>
-        </w:rPr>
-        <w:t>card</w:t>
-      </w:r>
-      <w:r>
-        <w:rPr>
-          <w:rFonts w:eastAsia="Times New Roman" w:cstheme="minorHAnsi"/>
-          <w:i/>
-          <w:color w:val="000000"/>
-          <w:lang w:val="ru-RU"/>
-        </w:rPr>
-        <w:t>_</w:t>
-      </w:r>
-      <w:r>
-        <w:rPr>
-          <w:rFonts w:eastAsia="Times New Roman" w:cstheme="minorHAnsi"/>
-          <w:i/>
-          <w:color w:val="000000"/>
-        </w:rPr>
-        <w:t>holder</w:t>
-      </w:r>
-      <w:r>
-        <w:rPr>
-          <w:rFonts w:eastAsia="Times New Roman" w:cstheme="minorHAnsi"/>
-          <w:i/>
-          <w:color w:val="000000"/>
-          <w:lang w:val="ru-RU"/>
-        </w:rPr>
-        <w:t xml:space="preserve"> </w:t>
-      </w:r>
-      <w:r>
-        <w:rPr>
-          <w:rFonts w:eastAsia="Times New Roman" w:cstheme="minorHAnsi"/>
-          <w:color w:val="000000"/>
-          <w:lang w:val="ru-RU"/>
-        </w:rPr>
-        <w:t>содержит более одного пробела,</w:t>
+      <w:proofErr w:type="spellStart"/>
+      <w:r>
+        <w:rPr>
+          <w:rFonts w:eastAsia="Times New Roman" w:cstheme="minorHAnsi"/>
+          <w:i/>
+          <w:color w:val="000000"/>
+        </w:rPr>
+        <w:t>cvv</w:t>
+      </w:r>
+      <w:proofErr w:type="spellEnd"/>
+      <w:r>
+        <w:rPr>
+          <w:rFonts w:eastAsia="Times New Roman" w:cstheme="minorHAnsi"/>
+          <w:i/>
+          <w:color w:val="000000"/>
+          <w:lang w:val="uk-UA"/>
+        </w:rPr>
+        <w:t xml:space="preserve"> </w:t>
+      </w:r>
+      <w:r>
+        <w:rPr>
+          <w:rFonts w:eastAsia="Times New Roman" w:cstheme="minorHAnsi"/>
+          <w:i/>
+          <w:color w:val="000000"/>
+          <w:lang w:val="ru-RU"/>
+        </w:rPr>
+        <w:t>содержит иные знаки кроме цифр</w:t>
+      </w:r>
+      <w:r>
+        <w:rPr>
+          <w:rFonts w:eastAsia="Times New Roman" w:cstheme="minorHAnsi"/>
+          <w:i/>
+          <w:color w:val="000000"/>
+          <w:lang w:val="ru-RU"/>
+        </w:rPr>
+        <w:t>,</w:t>
       </w:r>
       <w:r>
         <w:rPr>
@@ -958,45 +2306,21 @@
         </w:rPr>
         <w:t xml:space="preserve">то после получения ответа от бэка на фронте выделяем поле </w:t>
       </w:r>
-      <w:r>
-        <w:rPr>
-          <w:rFonts w:eastAsia="Times New Roman" w:cstheme="minorHAnsi"/>
-          <w:i/>
-          <w:color w:val="000000"/>
-        </w:rPr>
-        <w:t>card</w:t>
-      </w:r>
-      <w:r>
-        <w:rPr>
-          <w:rFonts w:eastAsia="Times New Roman" w:cstheme="minorHAnsi"/>
-          <w:i/>
-          <w:color w:val="000000"/>
-          <w:lang w:val="ru-RU"/>
-        </w:rPr>
-        <w:t>_</w:t>
-      </w:r>
-      <w:r>
-        <w:rPr>
-          <w:rFonts w:eastAsia="Times New Roman" w:cstheme="minorHAnsi"/>
-          <w:i/>
-          <w:color w:val="000000"/>
-        </w:rPr>
-        <w:t>holder</w:t>
-      </w:r>
-      <w:r>
-        <w:rPr>
-          <w:rFonts w:eastAsia="Times New Roman" w:cstheme="minorHAnsi"/>
-          <w:i/>
-          <w:color w:val="000000"/>
-          <w:lang w:val="ru-RU"/>
-        </w:rPr>
-        <w:t xml:space="preserve"> </w:t>
-      </w:r>
-      <w:r>
-        <w:rPr>
-          <w:lang w:val="ru-RU"/>
-        </w:rPr>
-        <w:t>красной рамкой</w:t>
+      <w:proofErr w:type="spellStart"/>
+      <w:r>
+        <w:rPr>
+          <w:rFonts w:eastAsia="Times New Roman" w:cstheme="minorHAnsi"/>
+          <w:i/>
+          <w:color w:val="000000"/>
+        </w:rPr>
+        <w:t>cvv</w:t>
+      </w:r>
+      <w:proofErr w:type="spellEnd"/>
+      <w:r>
+        <w:rPr>
+          <w:lang w:val="ru-RU"/>
+        </w:rPr>
+        <w:t xml:space="preserve">  красной рамкой</w:t>
       </w:r>
     </w:p>
     <w:p>
@@ -1010,7 +2334,7 @@
         <w:rPr>
           <w:lang w:val="ru-RU"/>
         </w:rPr>
-        <w:t xml:space="preserve">iii. </w:t>
+        <w:t>iiiii.</w:t>
       </w:r>
       <w:r>
         <w:rPr>
@@ -1023,101 +2347,20 @@
           <w:rFonts w:cstheme="minorHAnsi"/>
           <w:lang w:val="ru-RU"/>
         </w:rPr>
-        <w:t>Если</w:t>
+        <w:t xml:space="preserve">Если </w:t>
       </w:r>
       <w:r>
         <w:rPr>
           <w:rFonts w:cstheme="minorHAnsi"/>
-          <w:lang w:val="ru-RU"/>
-        </w:rPr>
-        <w:t xml:space="preserve"> </w:t>
-      </w:r>
-      <w:r>
-        <w:rPr>
-          <w:rFonts w:eastAsia="Times New Roman" w:cstheme="minorHAnsi"/>
-          <w:i/>
-          <w:color w:val="000000"/>
-        </w:rPr>
-        <w:t>card</w:t>
-      </w:r>
-      <w:r>
-        <w:rPr>
-          <w:rFonts w:eastAsia="Times New Roman" w:cstheme="minorHAnsi"/>
-          <w:i/>
-          <w:color w:val="000000"/>
-          <w:lang w:val="ru-RU"/>
-        </w:rPr>
-        <w:t>_</w:t>
-      </w:r>
-      <w:r>
-        <w:rPr>
-          <w:rFonts w:eastAsia="Times New Roman" w:cstheme="minorHAnsi"/>
-          <w:i/>
-          <w:color w:val="000000"/>
-        </w:rPr>
-        <w:t>expiration</w:t>
-      </w:r>
-      <w:r>
-        <w:rPr>
-          <w:rFonts w:eastAsia="Times New Roman" w:cstheme="minorHAnsi"/>
-          <w:i/>
-          <w:color w:val="000000"/>
-          <w:lang w:val="ru-RU"/>
-        </w:rPr>
-        <w:t xml:space="preserve"> </w:t>
-      </w:r>
-      <w:r>
-        <w:rPr>
-          <w:rFonts w:eastAsia="Times New Roman" w:cstheme="minorHAnsi"/>
-          <w:i/>
-          <w:color w:val="000000"/>
-        </w:rPr>
-        <w:t>mm</w:t>
-      </w:r>
-      <w:r>
-        <w:rPr>
-          <w:rFonts w:eastAsia="Times New Roman" w:cstheme="minorHAnsi"/>
-          <w:i/>
-          <w:color w:val="000000"/>
-          <w:lang w:val="ru-RU"/>
-        </w:rPr>
-        <w:t xml:space="preserve"> </w:t>
-      </w:r>
-      <w:r>
-        <w:rPr>
-          <w:rFonts w:eastAsia="Times New Roman" w:cstheme="minorHAnsi"/>
-          <w:i/>
-          <w:color w:val="000000"/>
-          <w:lang w:val="ru-RU"/>
-        </w:rPr>
-        <w:t>не</w:t>
-      </w:r>
-      <w:r>
-        <w:rPr>
-          <w:rFonts w:eastAsia="Times New Roman" w:cstheme="minorHAnsi"/>
-          <w:i/>
-          <w:color w:val="000000"/>
-          <w:lang w:val="ru-RU"/>
-        </w:rPr>
-        <w:t xml:space="preserve"> </w:t>
-      </w:r>
-      <w:r>
-        <w:rPr>
-          <w:rFonts w:eastAsia="Times New Roman" w:cstheme="minorHAnsi"/>
-          <w:i/>
-          <w:color w:val="000000"/>
-          <w:lang w:val="ru-RU"/>
-        </w:rPr>
-        <w:t>в диапазоне 1-12</w:t>
-      </w:r>
-      <w:r>
-        <w:rPr>
-          <w:rFonts w:eastAsia="Times New Roman" w:cstheme="minorHAnsi"/>
-          <w:i/>
-          <w:color w:val="000000"/>
-          <w:lang w:val="ru-RU"/>
-        </w:rPr>
-        <w:t>,</w:t>
+        </w:rPr>
+        <w:t>sum</w:t>
+      </w:r>
+      <w:r>
+        <w:rPr>
+          <w:rFonts w:cstheme="minorHAnsi"/>
+          <w:lang w:val="ru-RU"/>
+        </w:rPr>
+        <w:t xml:space="preserve"> не состоит только из цифр и разделителя дробной части ЗАПЯТАЯ,</w:t>
       </w:r>
       <w:r>
         <w:rPr>
@@ -1133,52 +2376,35 @@
       </w:r>
       <w:r>
         <w:rPr>
-          <w:rFonts w:eastAsia="Times New Roman" w:cstheme="minorHAnsi"/>
-          <w:i/>
-          <w:color w:val="000000"/>
-        </w:rPr>
-        <w:t>card</w:t>
-      </w:r>
-      <w:r>
-        <w:rPr>
-          <w:rFonts w:eastAsia="Times New Roman" w:cstheme="minorHAnsi"/>
-          <w:i/>
-          <w:color w:val="000000"/>
-          <w:lang w:val="ru-RU"/>
-        </w:rPr>
-        <w:t>_</w:t>
-      </w:r>
-      <w:r>
-        <w:rPr>
-          <w:rFonts w:eastAsia="Times New Roman" w:cstheme="minorHAnsi"/>
-          <w:i/>
-          <w:color w:val="000000"/>
-        </w:rPr>
-        <w:t>expiration</w:t>
-      </w:r>
-      <w:r>
-        <w:rPr>
-          <w:rFonts w:eastAsia="Times New Roman" w:cstheme="minorHAnsi"/>
-          <w:i/>
-          <w:color w:val="000000"/>
-          <w:lang w:val="ru-RU"/>
-        </w:rPr>
-        <w:t xml:space="preserve"> </w:t>
-      </w:r>
-      <w:r>
-        <w:rPr>
-          <w:rFonts w:eastAsia="Times New Roman" w:cstheme="minorHAnsi"/>
-          <w:i/>
-          <w:color w:val="000000"/>
-          <w:lang w:val="ru-RU"/>
-        </w:rPr>
-        <w:t xml:space="preserve"> </w:t>
-      </w:r>
-      <w:r>
-        <w:rPr>
-          <w:lang w:val="ru-RU"/>
-        </w:rPr>
-        <w:t>красной рамкой</w:t>
+          <w:rFonts w:cstheme="minorHAnsi"/>
+        </w:rPr>
+        <w:t>sum</w:t>
+      </w:r>
+      <w:r>
+        <w:rPr>
+          <w:lang w:val="ru-RU"/>
+        </w:rPr>
+        <w:t xml:space="preserve">  красной рамкой</w:t>
+      </w:r>
+    </w:p>
+    <w:p>
+      <w:pPr>
+        <w:ind w:firstLine="720"/>
+        <w:rPr>
+          <w:lang w:val="ru-RU"/>
+        </w:rPr>
+      </w:pPr>
+      <w:r>
+        <w:rPr>
+          <w:lang w:val="ru-RU"/>
+        </w:rPr>
+        <w:t>b. Связка бэк-</w:t>
+      </w:r>
+      <w:r>
+        <w:rPr>
+          <w:lang w:val="ru-RU"/>
+        </w:rPr>
+        <w:t>репозиторий</w:t>
       </w:r>
     </w:p>
     <w:p>
@@ -1188,11 +2414,16 @@
           <w:lang w:val="ru-RU"/>
         </w:rPr>
       </w:pPr>
-      <w:r>
-        <w:rPr>
-          <w:lang w:val="ru-RU"/>
-        </w:rPr>
-        <w:t>iiii.</w:t>
+      <w:proofErr w:type="spellStart"/>
+      <w:r>
+        <w:t>i</w:t>
+      </w:r>
+      <w:proofErr w:type="spellEnd"/>
+      <w:r>
+        <w:rPr>
+          <w:lang w:val="ru-RU"/>
+        </w:rPr>
+        <w:t>.</w:t>
       </w:r>
       <w:r>
         <w:rPr>
@@ -1202,83 +2433,41 @@
       </w:r>
       <w:r>
         <w:rPr>
-          <w:rFonts w:eastAsia="Times New Roman" w:cstheme="minorHAnsi"/>
-          <w:i/>
-          <w:color w:val="000000"/>
-          <w:lang w:val="ru-RU"/>
-        </w:rPr>
-        <w:t xml:space="preserve">Если </w:t>
+          <w:lang w:val="ru-RU"/>
+        </w:rPr>
+        <w:t xml:space="preserve">В случае успешного списания денег </w:t>
+      </w:r>
+      <w:r>
+        <w:rPr>
+          <w:lang w:val="ru-RU"/>
+        </w:rPr>
+        <w:t xml:space="preserve">(если сервис А возвращает 200) метод </w:t>
       </w:r>
       <w:proofErr w:type="spellStart"/>
       <w:r>
-        <w:rPr>
-          <w:rFonts w:eastAsia="Times New Roman" w:cstheme="minorHAnsi"/>
-          <w:i/>
-          <w:color w:val="000000"/>
-        </w:rPr>
-        <w:t>cvv</w:t>
+        <w:t>setOrderIsPaid</w:t>
       </w:r>
       <w:proofErr w:type="spellEnd"/>
       <w:r>
         <w:rPr>
-          <w:rFonts w:eastAsia="Times New Roman" w:cstheme="minorHAnsi"/>
-          <w:i/>
-          <w:color w:val="000000"/>
-          <w:lang w:val="uk-UA"/>
-        </w:rPr>
-        <w:t xml:space="preserve"> </w:t>
-      </w:r>
-      <w:r>
-        <w:rPr>
-          <w:rFonts w:eastAsia="Times New Roman" w:cstheme="minorHAnsi"/>
-          <w:i/>
-          <w:color w:val="000000"/>
-          <w:lang w:val="ru-RU"/>
-        </w:rPr>
-        <w:t>содержит иные знаки кроме цифр</w:t>
-      </w:r>
-      <w:r>
-        <w:rPr>
-          <w:rFonts w:eastAsia="Times New Roman" w:cstheme="minorHAnsi"/>
-          <w:i/>
-          <w:color w:val="000000"/>
-          <w:lang w:val="ru-RU"/>
-        </w:rPr>
-        <w:t>,</w:t>
-      </w:r>
-      <w:r>
-        <w:rPr>
-          <w:lang w:val="ru-RU"/>
-        </w:rPr>
-        <w:t xml:space="preserve"> </w:t>
-      </w:r>
-      <w:r>
-        <w:rPr>
-          <w:lang w:val="ru-RU"/>
-        </w:rPr>
-        <w:t xml:space="preserve">то после получения ответа от бэка на фронте выделяем поле </w:t>
-      </w:r>
-      <w:proofErr w:type="spellStart"/>
-      <w:r>
-        <w:rPr>
-          <w:rFonts w:eastAsia="Times New Roman" w:cstheme="minorHAnsi"/>
-          <w:i/>
-          <w:color w:val="000000"/>
-        </w:rPr>
-        <w:t>cvv</w:t>
-      </w:r>
-      <w:proofErr w:type="spellEnd"/>
-      <w:r>
-        <w:rPr>
-          <w:lang w:val="ru-RU"/>
-        </w:rPr>
-        <w:t xml:space="preserve">  </w:t>
-      </w:r>
-      <w:r>
-        <w:rPr>
-          <w:lang w:val="ru-RU"/>
-        </w:rPr>
-        <w:t>красной рамкой</w:t>
+          <w:lang w:val="ru-RU"/>
+        </w:rPr>
+        <w:t xml:space="preserve"> </w:t>
+      </w:r>
+      <w:r>
+        <w:rPr>
+          <w:lang w:val="ru-RU"/>
+        </w:rPr>
+        <w:t xml:space="preserve">должен вернуть </w:t>
+      </w:r>
+      <w:r>
+        <w:t>TRUE</w:t>
+      </w:r>
+      <w:r>
+        <w:rPr>
+          <w:lang w:val="ru-RU"/>
+        </w:rPr>
+        <w:t xml:space="preserve">. </w:t>
       </w:r>
     </w:p>
     <w:p>
@@ -1289,10 +2478,13 @@
         </w:rPr>
       </w:pPr>
       <w:r>
-        <w:rPr>
-          <w:lang w:val="ru-RU"/>
-        </w:rPr>
-        <w:t>iiiii.</w:t>
+        <w:t>ii</w:t>
+      </w:r>
+      <w:r>
+        <w:rPr>
+          <w:lang w:val="ru-RU"/>
+        </w:rPr>
+        <w:t>.</w:t>
       </w:r>
       <w:r>
         <w:rPr>
@@ -1302,184 +2494,9 @@
       </w:r>
       <w:r>
         <w:rPr>
-          <w:rFonts w:cstheme="minorHAnsi"/>
-          <w:lang w:val="ru-RU"/>
-        </w:rPr>
-        <w:t xml:space="preserve">Если </w:t>
-      </w:r>
-      <w:r>
-        <w:rPr>
-          <w:rFonts w:cstheme="minorHAnsi"/>
-        </w:rPr>
-        <w:t>sum</w:t>
-      </w:r>
-      <w:r>
-        <w:rPr>
-          <w:rFonts w:cstheme="minorHAnsi"/>
-          <w:lang w:val="ru-RU"/>
-        </w:rPr>
-        <w:t xml:space="preserve"> не состоит только из цифр и разделителя дробной части ЗАПЯТАЯ,</w:t>
-      </w:r>
-      <w:r>
-        <w:rPr>
-          <w:lang w:val="ru-RU"/>
-        </w:rPr>
-        <w:t xml:space="preserve"> </w:t>
-      </w:r>
-      <w:r>
-        <w:rPr>
-          <w:lang w:val="ru-RU"/>
-        </w:rPr>
-        <w:t xml:space="preserve">то после получения ответа от бэка на фронте выделяем поле </w:t>
-      </w:r>
-      <w:r>
-        <w:rPr>
-          <w:rFonts w:cstheme="minorHAnsi"/>
-        </w:rPr>
-        <w:t>sum</w:t>
-      </w:r>
-      <w:r>
-        <w:rPr>
-          <w:lang w:val="ru-RU"/>
-        </w:rPr>
-        <w:t xml:space="preserve">  красной рамкой</w:t>
-      </w:r>
-    </w:p>
-    <w:p>
-      <w:pPr>
-        <w:ind w:firstLine="720"/>
-        <w:rPr>
-          <w:lang w:val="ru-RU"/>
-        </w:rPr>
-      </w:pPr>
-      <w:r>
-        <w:rPr>
-          <w:lang w:val="ru-RU"/>
-        </w:rPr>
-        <w:t>b. Связка бэк-</w:t>
-      </w:r>
-      <w:r>
-        <w:rPr>
-          <w:lang w:val="ru-RU"/>
-        </w:rPr>
-        <w:t>репозиторий</w:t>
-      </w:r>
-    </w:p>
-    <w:p>
-      <w:pPr>
-        <w:ind w:left="1440"/>
-        <w:rPr>
-          <w:lang w:val="ru-RU"/>
-        </w:rPr>
-      </w:pPr>
-      <w:proofErr w:type="spellStart"/>
-      <w:r>
-        <w:t>i</w:t>
-      </w:r>
-      <w:proofErr w:type="spellEnd"/>
-      <w:r>
-        <w:rPr>
-          <w:lang w:val="ru-RU"/>
-        </w:rPr>
-        <w:t>.</w:t>
-      </w:r>
-      <w:r>
-        <w:rPr>
-          <w:lang w:val="ru-RU"/>
-        </w:rPr>
-        <w:tab/>
-      </w:r>
-      <w:r>
-        <w:rPr>
-          <w:lang w:val="ru-RU"/>
-        </w:rPr>
-        <w:t xml:space="preserve">В случае успешного списания денег </w:t>
-      </w:r>
-      <w:r>
-        <w:rPr>
-          <w:lang w:val="ru-RU"/>
-        </w:rPr>
-        <w:t xml:space="preserve">(если сервис А возвращает 200) метод </w:t>
-      </w:r>
-      <w:proofErr w:type="spellStart"/>
-      <w:r>
-        <w:t>setOrderIsPaid</w:t>
-      </w:r>
-      <w:proofErr w:type="spellEnd"/>
-      <w:r>
-        <w:rPr>
-          <w:lang w:val="ru-RU"/>
-        </w:rPr>
-        <w:t xml:space="preserve"> </w:t>
-      </w:r>
-      <w:r>
-        <w:rPr>
-          <w:lang w:val="ru-RU"/>
-        </w:rPr>
-        <w:t xml:space="preserve">должен вернуть </w:t>
-      </w:r>
-      <w:r>
-        <w:t>TRUE</w:t>
-      </w:r>
-      <w:r>
-        <w:rPr>
-          <w:lang w:val="ru-RU"/>
-        </w:rPr>
-        <w:t xml:space="preserve">. </w:t>
-      </w:r>
-    </w:p>
-    <w:p>
-      <w:pPr>
-        <w:ind w:left="1440"/>
-        <w:rPr>
-          <w:lang w:val="ru-RU"/>
-        </w:rPr>
-      </w:pPr>
-      <w:r>
-        <w:lastRenderedPageBreak/>
-        <w:t>ii</w:t>
-      </w:r>
-      <w:r>
-        <w:rPr>
-          <w:lang w:val="ru-RU"/>
-        </w:rPr>
-        <w:t>.</w:t>
-      </w:r>
-      <w:r>
-        <w:rPr>
-          <w:lang w:val="ru-RU"/>
-        </w:rPr>
-        <w:tab/>
-      </w:r>
-      <w:r>
-        <w:rPr>
-          <w:lang w:val="ru-RU"/>
-        </w:rPr>
-        <w:t xml:space="preserve">В случае </w:t>
-      </w:r>
-      <w:r>
-        <w:rPr>
-          <w:lang w:val="ru-RU"/>
-        </w:rPr>
-        <w:t>не</w:t>
-      </w:r>
-      <w:r>
-        <w:rPr>
-          <w:lang w:val="ru-RU"/>
-        </w:rPr>
-        <w:t xml:space="preserve">успешного списания денег (если сервис А возвращает </w:t>
-      </w:r>
-      <w:r>
-        <w:rPr>
-          <w:lang w:val="ru-RU"/>
-        </w:rPr>
-        <w:t>403</w:t>
-      </w:r>
-      <w:r>
-        <w:rPr>
-          <w:lang w:val="ru-RU"/>
-        </w:rPr>
-        <w:t xml:space="preserve">) метод </w:t>
+          <w:lang w:val="ru-RU"/>
+        </w:rPr>
+        <w:t xml:space="preserve">В случае неуспешного списания денег (если сервис А возвращает 403) метод </w:t>
       </w:r>
       <w:proofErr w:type="spellStart"/>
       <w:r>
@@ -1539,15 +2556,30 @@
         </w:rPr>
       </w:pPr>
       <w:r>
+        <w:rPr>
+          <w:lang w:val="ru-RU"/>
+        </w:rPr>
         <w:tab/>
       </w:r>
       <w:r>
+        <w:rPr>
+          <w:lang w:val="ru-RU"/>
+        </w:rPr>
         <w:tab/>
       </w:r>
       <w:r>
-        <w:t xml:space="preserve">I. </w:t>
-      </w:r>
-      <w:r>
+        <w:t>I</w:t>
+      </w:r>
+      <w:r>
+        <w:rPr>
+          <w:lang w:val="ru-RU"/>
+        </w:rPr>
+        <w:t xml:space="preserve">. </w:t>
+      </w:r>
+      <w:r>
+        <w:rPr>
+          <w:lang w:val="ru-RU"/>
+        </w:rPr>
         <w:tab/>
       </w:r>
       <w:r>
@@ -1579,7 +2611,6 @@
         </w:rPr>
         <w:t xml:space="preserve">не </w:t>
       </w:r>
-      <w:proofErr w:type="gramStart"/>
       <w:r>
         <w:rPr>
           <w:lang w:val="ru-RU"/>
@@ -1590,14 +2621,7 @@
         <w:rPr>
           <w:lang w:val="ru-RU"/>
         </w:rPr>
-        <w:t>,  то</w:t>
-      </w:r>
-      <w:proofErr w:type="gramEnd"/>
-      <w:r>
-        <w:rPr>
-          <w:lang w:val="ru-RU"/>
-        </w:rPr>
-        <w:t xml:space="preserve"> после получения ответа от бэка на фронте выводится сообщение об ошибке</w:t>
+        <w:t>,  то после получения ответа от бэка на фронте выводится сообщение об ошибке</w:t>
       </w:r>
       <w:r>
         <w:rPr>

</xml_diff>